<commit_message>
Project Definition changed based on client's email
Changed mockups to show that users can add notes to each tasks. Updated
use-case diagram accordingly.
Changed project plan with Android as a first priority.
</commit_message>
<xml_diff>
--- a/wiki/doc/iteration1/RTDC - Iteration 1.docx
+++ b/wiki/doc/iteration1/RTDC - Iteration 1.docx
@@ -1813,6 +1813,15 @@
         <w:t>RTDC</w:t>
       </w:r>
       <w:r>
+        <w:rPr>
+          <w:b/>
+        </w:rPr>
+        <w:t xml:space="preserve"> </w:t>
+      </w:r>
+      <w:r>
+        <w:t>(Real-Time Demand Capacity)</w:t>
+      </w:r>
+      <w:r>
         <w:t>. Listed below are the team members collaborating on the project:</w:t>
       </w:r>
     </w:p>
@@ -2192,7 +2201,15 @@
         <w:jc w:val="both"/>
       </w:pPr>
       <w:r>
-        <w:t xml:space="preserve">Throughout the project, we will be interacting with Mr. Alain Mouttham (amouttham@rogers.com), an employee of the Queensway Carleton Hospital. Mr. Mouttham holds a Master’s in Computer Science, and is co-founder of startups </w:t>
+        <w:t xml:space="preserve">Throughout the project, we will be interacting with Mr. Alain Mouttham (amouttham@rogers.com), an employee of the Queensway Carleton Hospital. Mr. Mouttham holds a Master’s in Computer Science, and is co-founder of </w:t>
+      </w:r>
+      <w:proofErr w:type="spellStart"/>
+      <w:r>
+        <w:t>startups</w:t>
+      </w:r>
+      <w:proofErr w:type="spellEnd"/>
+      <w:r>
+        <w:t xml:space="preserve"> </w:t>
       </w:r>
       <w:proofErr w:type="spellStart"/>
       <w:r>
@@ -2367,7 +2384,7 @@
         <w:jc w:val="center"/>
       </w:pPr>
       <w:r>
-        <w:object w:dxaOrig="8325" w:dyaOrig="6690">
+        <w:object w:dxaOrig="8160" w:dyaOrig="7591">
           <v:shapetype id="_x0000_t75" coordsize="21600,21600" o:spt="75" o:preferrelative="t" path="m@4@5l@4@11@9@11@9@5xe" filled="f" stroked="f">
             <v:stroke joinstyle="miter"/>
             <v:formulas>
@@ -2387,10 +2404,10 @@
             <v:path o:extrusionok="f" gradientshapeok="t" o:connecttype="rect"/>
             <o:lock v:ext="edit" aspectratio="t"/>
           </v:shapetype>
-          <v:shape id="_x0000_i1025" type="#_x0000_t75" style="width:376.5pt;height:303pt" o:ole="">
+          <v:shape id="_x0000_i1025" type="#_x0000_t75" style="width:408pt;height:379.5pt" o:ole="">
             <v:imagedata r:id="rId8" o:title=""/>
           </v:shape>
-          <o:OLEObject Type="Embed" ProgID="Visio.Drawing.15" ShapeID="_x0000_i1025" DrawAspect="Content" ObjectID="_1482523299" r:id="rId9"/>
+          <o:OLEObject Type="Embed" ProgID="Visio.Drawing.15" ShapeID="_x0000_i1025" DrawAspect="Content" ObjectID="_1482785677" r:id="rId9"/>
         </w:object>
       </w:r>
     </w:p>
@@ -2569,10 +2586,10 @@
         </w:rPr>
         <w:lastRenderedPageBreak/>
         <w:drawing>
-          <wp:inline distT="0" distB="0" distL="0" distR="0" wp14:anchorId="552DFCB2" wp14:editId="604427C8">
-            <wp:extent cx="8229600" cy="5620049"/>
+          <wp:inline distT="0" distB="0" distL="0" distR="0">
+            <wp:extent cx="8229600" cy="5506375"/>
             <wp:effectExtent l="0" t="0" r="0" b="0"/>
-            <wp:docPr id="11" name="Picture 11" descr="C:\Users\Nicolas\Desktop\RTDC Mockup\RTDC - Action Plan.png"/>
+            <wp:docPr id="3" name="Picture 3" descr="C:\Users\Nicolas\Dropbox\RTDC - Iteration 1 - Mockup\RTDC - Action Plan.png"/>
             <wp:cNvGraphicFramePr>
               <a:graphicFrameLocks xmlns:a="http://schemas.openxmlformats.org/drawingml/2006/main" noChangeAspect="1"/>
             </wp:cNvGraphicFramePr>
@@ -2580,7 +2597,7 @@
               <a:graphicData uri="http://schemas.openxmlformats.org/drawingml/2006/picture">
                 <pic:pic xmlns:pic="http://schemas.openxmlformats.org/drawingml/2006/picture">
                   <pic:nvPicPr>
-                    <pic:cNvPr id="0" name="Picture 47" descr="C:\Users\Nicolas\Desktop\RTDC Mockup\RTDC - Action Plan.png"/>
+                    <pic:cNvPr id="0" name="Picture 5" descr="C:\Users\Nicolas\Dropbox\RTDC - Iteration 1 - Mockup\RTDC - Action Plan.png"/>
                     <pic:cNvPicPr>
                       <a:picLocks noChangeAspect="1" noChangeArrowheads="1"/>
                     </pic:cNvPicPr>
@@ -2601,7 +2618,7 @@
                   <pic:spPr bwMode="auto">
                     <a:xfrm>
                       <a:off x="0" y="0"/>
-                      <a:ext cx="8229600" cy="5620049"/>
+                      <a:ext cx="8229600" cy="5506375"/>
                     </a:xfrm>
                     <a:prstGeom prst="rect">
                       <a:avLst/>
@@ -2617,6 +2634,8 @@
           </wp:inline>
         </w:drawing>
       </w:r>
+      <w:bookmarkStart w:id="4" w:name="_GoBack"/>
+      <w:bookmarkEnd w:id="4"/>
     </w:p>
     <w:p>
       <w:pPr>
@@ -2675,10 +2694,10 @@
         </w:rPr>
         <w:lastRenderedPageBreak/>
         <w:drawing>
-          <wp:inline distT="0" distB="0" distL="0" distR="0" wp14:anchorId="5EBA1119" wp14:editId="232ECCAB">
+          <wp:inline distT="0" distB="0" distL="0" distR="0">
             <wp:extent cx="8229600" cy="5629346"/>
             <wp:effectExtent l="0" t="0" r="0" b="9525"/>
-            <wp:docPr id="12" name="Picture 12" descr="C:\Users\Nicolas\Desktop\RTDC Mockup\RTDC - User's action plan.png"/>
+            <wp:docPr id="2" name="Picture 2" descr="C:\Users\Nicolas\Dropbox\RTDC - Iteration 1 - Mockup\RTDC - User's action plan.png"/>
             <wp:cNvGraphicFramePr>
               <a:graphicFrameLocks xmlns:a="http://schemas.openxmlformats.org/drawingml/2006/main" noChangeAspect="1"/>
             </wp:cNvGraphicFramePr>
@@ -2686,7 +2705,7 @@
               <a:graphicData uri="http://schemas.openxmlformats.org/drawingml/2006/picture">
                 <pic:pic xmlns:pic="http://schemas.openxmlformats.org/drawingml/2006/picture">
                   <pic:nvPicPr>
-                    <pic:cNvPr id="0" name="Picture 48" descr="C:\Users\Nicolas\Desktop\RTDC Mockup\RTDC - User's action plan.png"/>
+                    <pic:cNvPr id="0" name="Picture 4" descr="C:\Users\Nicolas\Dropbox\RTDC - Iteration 1 - Mockup\RTDC - User's action plan.png"/>
                     <pic:cNvPicPr>
                       <a:picLocks noChangeAspect="1" noChangeArrowheads="1"/>
                     </pic:cNvPicPr>
@@ -2955,34 +2974,34 @@
       <w:pPr>
         <w:pStyle w:val="Heading1"/>
       </w:pPr>
-      <w:bookmarkStart w:id="4" w:name="_Toc408775928"/>
+      <w:bookmarkStart w:id="5" w:name="_Toc408775928"/>
       <w:r>
         <w:lastRenderedPageBreak/>
         <w:t>Architecture Description</w:t>
       </w:r>
-      <w:bookmarkEnd w:id="4"/>
+      <w:bookmarkEnd w:id="5"/>
     </w:p>
     <w:p>
       <w:pPr>
         <w:pStyle w:val="Heading1"/>
         <w:jc w:val="both"/>
       </w:pPr>
-      <w:bookmarkStart w:id="5" w:name="_Toc408775929"/>
+      <w:bookmarkStart w:id="6" w:name="_Toc408775929"/>
       <w:r>
         <w:t>Risk Assessment</w:t>
       </w:r>
-      <w:bookmarkEnd w:id="5"/>
+      <w:bookmarkEnd w:id="6"/>
     </w:p>
     <w:p>
       <w:pPr>
         <w:pStyle w:val="Heading2"/>
         <w:jc w:val="both"/>
       </w:pPr>
-      <w:bookmarkStart w:id="6" w:name="_Toc408775930"/>
+      <w:bookmarkStart w:id="7" w:name="_Toc408775930"/>
       <w:r>
         <w:t>Engineering Challenges</w:t>
       </w:r>
-      <w:bookmarkEnd w:id="6"/>
+      <w:bookmarkEnd w:id="7"/>
     </w:p>
     <w:p>
       <w:pPr>
@@ -3190,11 +3209,11 @@
         <w:pStyle w:val="Heading2"/>
         <w:jc w:val="both"/>
       </w:pPr>
-      <w:bookmarkStart w:id="7" w:name="_Toc408775931"/>
+      <w:bookmarkStart w:id="8" w:name="_Toc408775931"/>
       <w:r>
         <w:t>Organizational Challenges</w:t>
       </w:r>
-      <w:bookmarkEnd w:id="7"/>
+      <w:bookmarkEnd w:id="8"/>
     </w:p>
     <w:p>
       <w:pPr>
@@ -3289,11 +3308,11 @@
         <w:pStyle w:val="Heading2"/>
         <w:jc w:val="both"/>
       </w:pPr>
-      <w:bookmarkStart w:id="8" w:name="_Toc408775932"/>
+      <w:bookmarkStart w:id="9" w:name="_Toc408775932"/>
       <w:r>
         <w:t>Deployment Challenges</w:t>
       </w:r>
-      <w:bookmarkEnd w:id="8"/>
+      <w:bookmarkEnd w:id="9"/>
     </w:p>
     <w:p>
       <w:pPr>
@@ -3362,12 +3381,7 @@
         <w:t xml:space="preserve"> </w:t>
       </w:r>
       <w:r>
-        <w:t>While Android offe</w:t>
-      </w:r>
-      <w:bookmarkStart w:id="9" w:name="_GoBack"/>
-      <w:bookmarkEnd w:id="9"/>
-      <w:r>
-        <w:t>rs</w:t>
+        <w:t>While Android offers</w:t>
       </w:r>
       <w:r>
         <w:t xml:space="preserve"> a variety of options for distributing apps for free, </w:t>
@@ -3617,7 +3631,7 @@
         <w:t xml:space="preserve">potential to </w:t>
       </w:r>
       <w:r>
-        <w:t xml:space="preserve">be very beneficial to society as it may help hospitals increase bed availability. Consequently, hospitals could see reduced wait times, and patients will have a lower risks of health complications while waiting to be discharged. </w:t>
+        <w:t xml:space="preserve">be very beneficial to society as it may help hospitals increase bed availability. Consequently, hospitals could see reduced wait times and patients will have a lower risk of health complications while waiting to be discharged. </w:t>
       </w:r>
     </w:p>
     <w:p>
@@ -3950,7 +3964,13 @@
         <w:t xml:space="preserve">The project definition is established, and the foundation for the project has been laid. In other words, Asterisk has been installed on a server, the basic code files have been created and the cross-compiling system has been configured. Moreover, </w:t>
       </w:r>
       <w:r>
-        <w:t>the development of the web client and one tablet client has begun.</w:t>
+        <w:t xml:space="preserve">the development of the </w:t>
+      </w:r>
+      <w:r>
+        <w:t>Android client</w:t>
+      </w:r>
+      <w:r>
+        <w:t xml:space="preserve"> has begun.</w:t>
       </w:r>
       <w:r>
         <w:t xml:space="preserve"> The project manager is responsible for the project definition document.</w:t>
@@ -3972,19 +3992,25 @@
         <w:jc w:val="both"/>
       </w:pPr>
       <w:r>
-        <w:t>The interface o</w:t>
-      </w:r>
-      <w:r>
-        <w:t xml:space="preserve">f two </w:t>
-      </w:r>
-      <w:r>
-        <w:t>platforms (Web</w:t>
-      </w:r>
-      <w:r>
-        <w:t xml:space="preserve"> &amp;</w:t>
-      </w:r>
-      <w:r>
-        <w:t xml:space="preserve"> Android) is complete and mostly functional. Server components behind the functionality of the interface have been implemented. The integration of Asterisk has begun and is well-off. The business analyst is responsible for the analysis report.</w:t>
+        <w:t>The</w:t>
+      </w:r>
+      <w:r>
+        <w:t xml:space="preserve"> Android </w:t>
+      </w:r>
+      <w:r>
+        <w:t xml:space="preserve">interface is complete and mostly functional. Server components </w:t>
+      </w:r>
+      <w:r>
+        <w:t>unrelated to unified communications have b</w:t>
+      </w:r>
+      <w:r>
+        <w:t xml:space="preserve">een implemented. The integration of Asterisk has begun and is well-off. </w:t>
+      </w:r>
+      <w:r>
+        <w:t xml:space="preserve">Development of the web interface is also well-off. </w:t>
+      </w:r>
+      <w:r>
+        <w:t>The business analyst is responsible for the analysis report.</w:t>
       </w:r>
     </w:p>
     <w:p>
@@ -4003,7 +4029,10 @@
         <w:jc w:val="both"/>
       </w:pPr>
       <w:r>
-        <w:t xml:space="preserve">The interface of the remaining tablet client has been implemented. </w:t>
+        <w:t>Both iOS and web clients have</w:t>
+      </w:r>
+      <w:r>
+        <w:t xml:space="preserve"> been implemented. </w:t>
       </w:r>
       <w:r>
         <w:t>The notification feature has been added to the application and Asterisk is fully integrated into the system. A demonstration is made to the client. The build manager is responsible for the quality assurance presentation.</w:t>
@@ -4076,6 +4105,7 @@
       <w:pgSz w:w="12240" w:h="15840"/>
       <w:pgMar w:top="1440" w:right="1440" w:bottom="1440" w:left="1440" w:header="708" w:footer="708" w:gutter="0"/>
       <w:cols w:space="708"/>
+      <w:titlePg/>
       <w:docGrid w:linePitch="360"/>
     </w:sectPr>
   </w:body>
@@ -4217,7 +4247,7 @@
                                   <w:sz w:val="28"/>
                                   <w:szCs w:val="28"/>
                                 </w:rPr>
-                                <w:t>12</w:t>
+                                <w:t>13</w:t>
                               </w:r>
                               <w:r>
                                 <w:rPr>
@@ -4294,7 +4324,7 @@
                             <w:sz w:val="28"/>
                             <w:szCs w:val="28"/>
                           </w:rPr>
-                          <w:t>12</w:t>
+                          <w:t>13</w:t>
                         </w:r>
                         <w:r>
                           <w:rPr>
@@ -5902,7 +5932,7 @@
 </file>
 
 <file path=customXml/itemProps1.xml><?xml version="1.0" encoding="utf-8"?>
-<ds:datastoreItem xmlns:ds="http://schemas.openxmlformats.org/officeDocument/2006/customXml" ds:itemID="{F5CF543F-EF63-4D7F-A28D-950A9B63F139}">
+<ds:datastoreItem xmlns:ds="http://schemas.openxmlformats.org/officeDocument/2006/customXml" ds:itemID="{2E9D39A4-7209-4E32-955A-A969536D909A}">
   <ds:schemaRefs>
     <ds:schemaRef ds:uri="http://schemas.openxmlformats.org/officeDocument/2006/bibliography"/>
   </ds:schemaRefs>

</xml_diff>

<commit_message>
Added draft of Architecture section to docx
</commit_message>
<xml_diff>
--- a/wiki/doc/iteration1/RTDC - Iteration 1.docx
+++ b/wiki/doc/iteration1/RTDC - Iteration 1.docx
@@ -231,7 +231,7 @@
           <w:r>
             <w:fldChar w:fldCharType="separate"/>
           </w:r>
-          <w:hyperlink w:anchor="_Toc408775924" w:history="1">
+          <w:hyperlink w:anchor="_Toc409102337" w:history="1">
             <w:r>
               <w:rPr>
                 <w:rStyle w:val="Hyperlink"/>
@@ -258,7 +258,7 @@
                 <w:noProof/>
                 <w:webHidden/>
               </w:rPr>
-              <w:instrText xml:space="preserve"> PAGEREF _Toc408775924 \h </w:instrText>
+              <w:instrText xml:space="preserve"> PAGEREF _Toc409102337 \h </w:instrText>
             </w:r>
             <w:r>
               <w:rPr>
@@ -301,7 +301,7 @@
               <w:lang w:val="en-CA" w:eastAsia="en-CA"/>
             </w:rPr>
           </w:pPr>
-          <w:hyperlink w:anchor="_Toc408775925" w:history="1">
+          <w:hyperlink w:anchor="_Toc409102338" w:history="1">
             <w:r>
               <w:rPr>
                 <w:rStyle w:val="Hyperlink"/>
@@ -328,7 +328,7 @@
                 <w:noProof/>
                 <w:webHidden/>
               </w:rPr>
-              <w:instrText xml:space="preserve"> PAGEREF _Toc408775925 \h </w:instrText>
+              <w:instrText xml:space="preserve"> PAGEREF _Toc409102338 \h </w:instrText>
             </w:r>
             <w:r>
               <w:rPr>
@@ -371,7 +371,7 @@
               <w:lang w:val="en-CA" w:eastAsia="en-CA"/>
             </w:rPr>
           </w:pPr>
-          <w:hyperlink w:anchor="_Toc408775926" w:history="1">
+          <w:hyperlink w:anchor="_Toc409102339" w:history="1">
             <w:r>
               <w:rPr>
                 <w:rStyle w:val="Hyperlink"/>
@@ -398,7 +398,7 @@
                 <w:noProof/>
                 <w:webHidden/>
               </w:rPr>
-              <w:instrText xml:space="preserve"> PAGEREF _Toc408775926 \h </w:instrText>
+              <w:instrText xml:space="preserve"> PAGEREF _Toc409102339 \h </w:instrText>
             </w:r>
             <w:r>
               <w:rPr>
@@ -441,7 +441,7 @@
               <w:lang w:val="en-CA" w:eastAsia="en-CA"/>
             </w:rPr>
           </w:pPr>
-          <w:hyperlink w:anchor="_Toc408775927" w:history="1">
+          <w:hyperlink w:anchor="_Toc409102340" w:history="1">
             <w:r>
               <w:rPr>
                 <w:rStyle w:val="Hyperlink"/>
@@ -468,7 +468,7 @@
                 <w:noProof/>
                 <w:webHidden/>
               </w:rPr>
-              <w:instrText xml:space="preserve"> PAGEREF _Toc408775927 \h </w:instrText>
+              <w:instrText xml:space="preserve"> PAGEREF _Toc409102340 \h </w:instrText>
             </w:r>
             <w:r>
               <w:rPr>
@@ -511,7 +511,7 @@
               <w:lang w:val="en-CA" w:eastAsia="en-CA"/>
             </w:rPr>
           </w:pPr>
-          <w:hyperlink w:anchor="_Toc408775928" w:history="1">
+          <w:hyperlink w:anchor="_Toc409102341" w:history="1">
             <w:r>
               <w:rPr>
                 <w:rStyle w:val="Hyperlink"/>
@@ -538,7 +538,7 @@
                 <w:noProof/>
                 <w:webHidden/>
               </w:rPr>
-              <w:instrText xml:space="preserve"> PAGEREF _Toc408775928 \h </w:instrText>
+              <w:instrText xml:space="preserve"> PAGEREF _Toc409102341 \h </w:instrText>
             </w:r>
             <w:r>
               <w:rPr>
@@ -581,7 +581,7 @@
               <w:lang w:val="en-CA" w:eastAsia="en-CA"/>
             </w:rPr>
           </w:pPr>
-          <w:hyperlink w:anchor="_Toc408775929" w:history="1">
+          <w:hyperlink w:anchor="_Toc409102342" w:history="1">
             <w:r>
               <w:rPr>
                 <w:rStyle w:val="Hyperlink"/>
@@ -608,7 +608,7 @@
                 <w:noProof/>
                 <w:webHidden/>
               </w:rPr>
-              <w:instrText xml:space="preserve"> PAGEREF _Toc408775929 \h </w:instrText>
+              <w:instrText xml:space="preserve"> PAGEREF _Toc409102342 \h </w:instrText>
             </w:r>
             <w:r>
               <w:rPr>
@@ -651,7 +651,7 @@
               <w:lang w:val="en-CA" w:eastAsia="en-CA"/>
             </w:rPr>
           </w:pPr>
-          <w:hyperlink w:anchor="_Toc408775930" w:history="1">
+          <w:hyperlink w:anchor="_Toc409102343" w:history="1">
             <w:r>
               <w:rPr>
                 <w:rStyle w:val="Hyperlink"/>
@@ -678,7 +678,7 @@
                 <w:noProof/>
                 <w:webHidden/>
               </w:rPr>
-              <w:instrText xml:space="preserve"> PAGEREF _Toc408775930 \h </w:instrText>
+              <w:instrText xml:space="preserve"> PAGEREF _Toc409102343 \h </w:instrText>
             </w:r>
             <w:r>
               <w:rPr>
@@ -721,7 +721,7 @@
               <w:lang w:val="en-CA" w:eastAsia="en-CA"/>
             </w:rPr>
           </w:pPr>
-          <w:hyperlink w:anchor="_Toc408775931" w:history="1">
+          <w:hyperlink w:anchor="_Toc409102344" w:history="1">
             <w:r>
               <w:rPr>
                 <w:rStyle w:val="Hyperlink"/>
@@ -748,7 +748,7 @@
                 <w:noProof/>
                 <w:webHidden/>
               </w:rPr>
-              <w:instrText xml:space="preserve"> PAGEREF _Toc408775931 \h </w:instrText>
+              <w:instrText xml:space="preserve"> PAGEREF _Toc409102344 \h </w:instrText>
             </w:r>
             <w:r>
               <w:rPr>
@@ -768,7 +768,7 @@
                 <w:noProof/>
                 <w:webHidden/>
               </w:rPr>
-              <w:t>10</w:t>
+              <w:t>11</w:t>
             </w:r>
             <w:r>
               <w:rPr>
@@ -791,7 +791,7 @@
               <w:lang w:val="en-CA" w:eastAsia="en-CA"/>
             </w:rPr>
           </w:pPr>
-          <w:hyperlink w:anchor="_Toc408775932" w:history="1">
+          <w:hyperlink w:anchor="_Toc409102345" w:history="1">
             <w:r>
               <w:rPr>
                 <w:rStyle w:val="Hyperlink"/>
@@ -818,7 +818,7 @@
                 <w:noProof/>
                 <w:webHidden/>
               </w:rPr>
-              <w:instrText xml:space="preserve"> PAGEREF _Toc408775932 \h </w:instrText>
+              <w:instrText xml:space="preserve"> PAGEREF _Toc409102345 \h </w:instrText>
             </w:r>
             <w:r>
               <w:rPr>
@@ -838,7 +838,7 @@
                 <w:noProof/>
                 <w:webHidden/>
               </w:rPr>
-              <w:t>10</w:t>
+              <w:t>11</w:t>
             </w:r>
             <w:r>
               <w:rPr>
@@ -861,7 +861,7 @@
               <w:lang w:val="en-CA" w:eastAsia="en-CA"/>
             </w:rPr>
           </w:pPr>
-          <w:hyperlink w:anchor="_Toc408775933" w:history="1">
+          <w:hyperlink w:anchor="_Toc409102346" w:history="1">
             <w:r>
               <w:rPr>
                 <w:rStyle w:val="Hyperlink"/>
@@ -888,7 +888,7 @@
                 <w:noProof/>
                 <w:webHidden/>
               </w:rPr>
-              <w:instrText xml:space="preserve"> PAGEREF _Toc408775933 \h </w:instrText>
+              <w:instrText xml:space="preserve"> PAGEREF _Toc409102346 \h </w:instrText>
             </w:r>
             <w:r>
               <w:rPr>
@@ -931,7 +931,7 @@
               <w:lang w:val="en-CA" w:eastAsia="en-CA"/>
             </w:rPr>
           </w:pPr>
-          <w:hyperlink w:anchor="_Toc408775934" w:history="1">
+          <w:hyperlink w:anchor="_Toc409102347" w:history="1">
             <w:r>
               <w:rPr>
                 <w:rStyle w:val="Hyperlink"/>
@@ -958,7 +958,7 @@
                 <w:noProof/>
                 <w:webHidden/>
               </w:rPr>
-              <w:instrText xml:space="preserve"> PAGEREF _Toc408775934 \h </w:instrText>
+              <w:instrText xml:space="preserve"> PAGEREF _Toc409102347 \h </w:instrText>
             </w:r>
             <w:r>
               <w:rPr>
@@ -1001,7 +1001,7 @@
               <w:lang w:val="en-CA" w:eastAsia="en-CA"/>
             </w:rPr>
           </w:pPr>
-          <w:hyperlink w:anchor="_Toc408775935" w:history="1">
+          <w:hyperlink w:anchor="_Toc409102348" w:history="1">
             <w:r>
               <w:rPr>
                 <w:rStyle w:val="Hyperlink"/>
@@ -1028,7 +1028,7 @@
                 <w:noProof/>
                 <w:webHidden/>
               </w:rPr>
-              <w:instrText xml:space="preserve"> PAGEREF _Toc408775935 \h </w:instrText>
+              <w:instrText xml:space="preserve"> PAGEREF _Toc409102348 \h </w:instrText>
             </w:r>
             <w:r>
               <w:rPr>
@@ -1071,7 +1071,7 @@
               <w:lang w:val="en-CA" w:eastAsia="en-CA"/>
             </w:rPr>
           </w:pPr>
-          <w:hyperlink w:anchor="_Toc408775936" w:history="1">
+          <w:hyperlink w:anchor="_Toc409102349" w:history="1">
             <w:r>
               <w:rPr>
                 <w:rStyle w:val="Hyperlink"/>
@@ -1098,7 +1098,7 @@
                 <w:noProof/>
                 <w:webHidden/>
               </w:rPr>
-              <w:instrText xml:space="preserve"> PAGEREF _Toc408775936 \h </w:instrText>
+              <w:instrText xml:space="preserve"> PAGEREF _Toc409102349 \h </w:instrText>
             </w:r>
             <w:r>
               <w:rPr>
@@ -1118,7 +1118,7 @@
                 <w:noProof/>
                 <w:webHidden/>
               </w:rPr>
-              <w:t>11</w:t>
+              <w:t>12</w:t>
             </w:r>
             <w:r>
               <w:rPr>
@@ -1141,7 +1141,7 @@
               <w:lang w:val="en-CA" w:eastAsia="en-CA"/>
             </w:rPr>
           </w:pPr>
-          <w:hyperlink w:anchor="_Toc408775937" w:history="1">
+          <w:hyperlink w:anchor="_Toc409102350" w:history="1">
             <w:r>
               <w:rPr>
                 <w:rStyle w:val="Hyperlink"/>
@@ -1168,7 +1168,7 @@
                 <w:noProof/>
                 <w:webHidden/>
               </w:rPr>
-              <w:instrText xml:space="preserve"> PAGEREF _Toc408775937 \h </w:instrText>
+              <w:instrText xml:space="preserve"> PAGEREF _Toc409102350 \h </w:instrText>
             </w:r>
             <w:r>
               <w:rPr>
@@ -1188,7 +1188,7 @@
                 <w:noProof/>
                 <w:webHidden/>
               </w:rPr>
-              <w:t>11</w:t>
+              <w:t>12</w:t>
             </w:r>
             <w:r>
               <w:rPr>
@@ -1211,7 +1211,7 @@
               <w:lang w:val="en-CA" w:eastAsia="en-CA"/>
             </w:rPr>
           </w:pPr>
-          <w:hyperlink w:anchor="_Toc408775938" w:history="1">
+          <w:hyperlink w:anchor="_Toc409102351" w:history="1">
             <w:r>
               <w:rPr>
                 <w:rStyle w:val="Hyperlink"/>
@@ -1238,7 +1238,7 @@
                 <w:noProof/>
                 <w:webHidden/>
               </w:rPr>
-              <w:instrText xml:space="preserve"> PAGEREF _Toc408775938 \h </w:instrText>
+              <w:instrText xml:space="preserve"> PAGEREF _Toc409102351 \h </w:instrText>
             </w:r>
             <w:r>
               <w:rPr>
@@ -1258,7 +1258,7 @@
                 <w:noProof/>
                 <w:webHidden/>
               </w:rPr>
-              <w:t>11</w:t>
+              <w:t>12</w:t>
             </w:r>
             <w:r>
               <w:rPr>
@@ -1281,7 +1281,7 @@
               <w:lang w:val="en-CA" w:eastAsia="en-CA"/>
             </w:rPr>
           </w:pPr>
-          <w:hyperlink w:anchor="_Toc408775939" w:history="1">
+          <w:hyperlink w:anchor="_Toc409102352" w:history="1">
             <w:r>
               <w:rPr>
                 <w:rStyle w:val="Hyperlink"/>
@@ -1308,7 +1308,7 @@
                 <w:noProof/>
                 <w:webHidden/>
               </w:rPr>
-              <w:instrText xml:space="preserve"> PAGEREF _Toc408775939 \h </w:instrText>
+              <w:instrText xml:space="preserve"> PAGEREF _Toc409102352 \h </w:instrText>
             </w:r>
             <w:r>
               <w:rPr>
@@ -1351,7 +1351,7 @@
               <w:lang w:val="en-CA" w:eastAsia="en-CA"/>
             </w:rPr>
           </w:pPr>
-          <w:hyperlink w:anchor="_Toc408775940" w:history="1">
+          <w:hyperlink w:anchor="_Toc409102353" w:history="1">
             <w:r>
               <w:rPr>
                 <w:rStyle w:val="Hyperlink"/>
@@ -1366,6 +1366,8 @@
               </w:rPr>
               <w:tab/>
             </w:r>
+            <w:bookmarkStart w:id="0" w:name="_GoBack"/>
+            <w:bookmarkEnd w:id="0"/>
             <w:r>
               <w:rPr>
                 <w:noProof/>
@@ -1378,7 +1380,7 @@
                 <w:noProof/>
                 <w:webHidden/>
               </w:rPr>
-              <w:instrText xml:space="preserve"> PAGEREF _Toc408775940 \h </w:instrText>
+              <w:instrText xml:space="preserve"> PAGEREF _Toc409102353 \h </w:instrText>
             </w:r>
             <w:r>
               <w:rPr>
@@ -1421,7 +1423,7 @@
               <w:lang w:val="en-CA" w:eastAsia="en-CA"/>
             </w:rPr>
           </w:pPr>
-          <w:hyperlink w:anchor="_Toc408775941" w:history="1">
+          <w:hyperlink w:anchor="_Toc409102354" w:history="1">
             <w:r>
               <w:rPr>
                 <w:rStyle w:val="Hyperlink"/>
@@ -1448,7 +1450,7 @@
                 <w:noProof/>
                 <w:webHidden/>
               </w:rPr>
-              <w:instrText xml:space="preserve"> PAGEREF _Toc408775941 \h </w:instrText>
+              <w:instrText xml:space="preserve"> PAGEREF _Toc409102354 \h </w:instrText>
             </w:r>
             <w:r>
               <w:rPr>
@@ -1468,7 +1470,7 @@
                 <w:noProof/>
                 <w:webHidden/>
               </w:rPr>
-              <w:t>12</w:t>
+              <w:t>13</w:t>
             </w:r>
             <w:r>
               <w:rPr>
@@ -1491,7 +1493,7 @@
               <w:lang w:val="en-CA" w:eastAsia="en-CA"/>
             </w:rPr>
           </w:pPr>
-          <w:hyperlink w:anchor="_Toc408775942" w:history="1">
+          <w:hyperlink w:anchor="_Toc409102355" w:history="1">
             <w:r>
               <w:rPr>
                 <w:rStyle w:val="Hyperlink"/>
@@ -1518,7 +1520,7 @@
                 <w:noProof/>
                 <w:webHidden/>
               </w:rPr>
-              <w:instrText xml:space="preserve"> PAGEREF _Toc408775942 \h </w:instrText>
+              <w:instrText xml:space="preserve"> PAGEREF _Toc409102355 \h </w:instrText>
             </w:r>
             <w:r>
               <w:rPr>
@@ -1538,7 +1540,7 @@
                 <w:noProof/>
                 <w:webHidden/>
               </w:rPr>
-              <w:t>12</w:t>
+              <w:t>13</w:t>
             </w:r>
             <w:r>
               <w:rPr>
@@ -1561,7 +1563,7 @@
               <w:lang w:val="en-CA" w:eastAsia="en-CA"/>
             </w:rPr>
           </w:pPr>
-          <w:hyperlink w:anchor="_Toc408775943" w:history="1">
+          <w:hyperlink w:anchor="_Toc409102356" w:history="1">
             <w:r>
               <w:rPr>
                 <w:rStyle w:val="Hyperlink"/>
@@ -1588,7 +1590,7 @@
                 <w:noProof/>
                 <w:webHidden/>
               </w:rPr>
-              <w:instrText xml:space="preserve"> PAGEREF _Toc408775943 \h </w:instrText>
+              <w:instrText xml:space="preserve"> PAGEREF _Toc409102356 \h </w:instrText>
             </w:r>
             <w:r>
               <w:rPr>
@@ -1608,7 +1610,7 @@
                 <w:noProof/>
                 <w:webHidden/>
               </w:rPr>
-              <w:t>12</w:t>
+              <w:t>13</w:t>
             </w:r>
             <w:r>
               <w:rPr>
@@ -1631,7 +1633,7 @@
               <w:lang w:val="en-CA" w:eastAsia="en-CA"/>
             </w:rPr>
           </w:pPr>
-          <w:hyperlink w:anchor="_Toc408775944" w:history="1">
+          <w:hyperlink w:anchor="_Toc409102357" w:history="1">
             <w:r>
               <w:rPr>
                 <w:rStyle w:val="Hyperlink"/>
@@ -1658,7 +1660,7 @@
                 <w:noProof/>
                 <w:webHidden/>
               </w:rPr>
-              <w:instrText xml:space="preserve"> PAGEREF _Toc408775944 \h </w:instrText>
+              <w:instrText xml:space="preserve"> PAGEREF _Toc409102357 \h </w:instrText>
             </w:r>
             <w:r>
               <w:rPr>
@@ -1678,7 +1680,7 @@
                 <w:noProof/>
                 <w:webHidden/>
               </w:rPr>
-              <w:t>12</w:t>
+              <w:t>13</w:t>
             </w:r>
             <w:r>
               <w:rPr>
@@ -1701,7 +1703,7 @@
               <w:lang w:val="en-CA" w:eastAsia="en-CA"/>
             </w:rPr>
           </w:pPr>
-          <w:hyperlink w:anchor="_Toc408775945" w:history="1">
+          <w:hyperlink w:anchor="_Toc409102358" w:history="1">
             <w:r>
               <w:rPr>
                 <w:rStyle w:val="Hyperlink"/>
@@ -1728,7 +1730,7 @@
                 <w:noProof/>
                 <w:webHidden/>
               </w:rPr>
-              <w:instrText xml:space="preserve"> PAGEREF _Toc408775945 \h </w:instrText>
+              <w:instrText xml:space="preserve"> PAGEREF _Toc409102358 \h </w:instrText>
             </w:r>
             <w:r>
               <w:rPr>
@@ -1789,7 +1791,7 @@
         <w:pStyle w:val="Heading1"/>
         <w:jc w:val="both"/>
       </w:pPr>
-      <w:bookmarkStart w:id="0" w:name="_Toc408775924"/>
+      <w:bookmarkStart w:id="1" w:name="_Toc409102337"/>
       <w:r>
         <w:lastRenderedPageBreak/>
         <w:t>Project Title</w:t>
@@ -1797,7 +1799,7 @@
       <w:r>
         <w:t xml:space="preserve"> &amp; Team</w:t>
       </w:r>
-      <w:bookmarkEnd w:id="0"/>
+      <w:bookmarkEnd w:id="1"/>
     </w:p>
     <w:p>
       <w:pPr>
@@ -2179,11 +2181,11 @@
         <w:pStyle w:val="Heading1"/>
         <w:jc w:val="both"/>
       </w:pPr>
-      <w:bookmarkStart w:id="1" w:name="_Toc408775925"/>
+      <w:bookmarkStart w:id="2" w:name="_Toc409102338"/>
       <w:r>
         <w:t>Customer</w:t>
       </w:r>
-      <w:bookmarkEnd w:id="1"/>
+      <w:bookmarkEnd w:id="2"/>
     </w:p>
     <w:p>
       <w:pPr>
@@ -2233,11 +2235,11 @@
         <w:pStyle w:val="Heading1"/>
         <w:jc w:val="both"/>
       </w:pPr>
-      <w:bookmarkStart w:id="2" w:name="_Toc408775926"/>
+      <w:bookmarkStart w:id="3" w:name="_Toc409102339"/>
       <w:r>
         <w:t>Objectives</w:t>
       </w:r>
-      <w:bookmarkEnd w:id="2"/>
+      <w:bookmarkEnd w:id="3"/>
     </w:p>
     <w:p>
       <w:pPr>
@@ -2291,11 +2293,11 @@
         <w:pStyle w:val="Heading1"/>
         <w:jc w:val="both"/>
       </w:pPr>
-      <w:bookmarkStart w:id="3" w:name="_Toc408775927"/>
+      <w:bookmarkStart w:id="4" w:name="_Toc409102340"/>
       <w:r>
         <w:t>System</w:t>
       </w:r>
-      <w:bookmarkEnd w:id="3"/>
+      <w:bookmarkEnd w:id="4"/>
     </w:p>
     <w:p>
       <w:pPr>
@@ -2384,7 +2386,7 @@
         <w:jc w:val="center"/>
       </w:pPr>
       <w:r>
-        <w:object w:dxaOrig="8160" w:dyaOrig="7591">
+        <w:object w:dxaOrig="8325" w:dyaOrig="7591">
           <v:shapetype id="_x0000_t75" coordsize="21600,21600" o:spt="75" o:preferrelative="t" path="m@4@5l@4@11@9@11@9@5xe" filled="f" stroked="f">
             <v:stroke joinstyle="miter"/>
             <v:formulas>
@@ -2404,10 +2406,10 @@
             <v:path o:extrusionok="f" gradientshapeok="t" o:connecttype="rect"/>
             <o:lock v:ext="edit" aspectratio="t"/>
           </v:shapetype>
-          <v:shape id="_x0000_i1025" type="#_x0000_t75" style="width:408pt;height:379.5pt" o:ole="">
+          <v:shape id="_x0000_i1025" type="#_x0000_t75" style="width:416.25pt;height:379.5pt" o:ole="">
             <v:imagedata r:id="rId8" o:title=""/>
           </v:shape>
-          <o:OLEObject Type="Embed" ProgID="Visio.Drawing.15" ShapeID="_x0000_i1025" DrawAspect="Content" ObjectID="_1482785677" r:id="rId9"/>
+          <o:OLEObject Type="Embed" ProgID="Visio.Drawing.15" ShapeID="_x0000_i1025" DrawAspect="Content" ObjectID="_1482844167" r:id="rId9"/>
         </w:object>
       </w:r>
     </w:p>
@@ -2634,8 +2636,6 @@
           </wp:inline>
         </w:drawing>
       </w:r>
-      <w:bookmarkStart w:id="4" w:name="_GoBack"/>
-      <w:bookmarkEnd w:id="4"/>
     </w:p>
     <w:p>
       <w:pPr>
@@ -2974,7 +2974,7 @@
       <w:pPr>
         <w:pStyle w:val="Heading1"/>
       </w:pPr>
-      <w:bookmarkStart w:id="5" w:name="_Toc408775928"/>
+      <w:bookmarkStart w:id="5" w:name="_Toc409102341"/>
       <w:r>
         <w:lastRenderedPageBreak/>
         <w:t>Architecture Description</w:t>
@@ -2983,10 +2983,34 @@
     </w:p>
     <w:p>
       <w:pPr>
+        <w:jc w:val="both"/>
+      </w:pPr>
+      <w:r>
+        <w:t>The RTDC tool is client-server system</w:t>
+      </w:r>
+      <w:r>
+        <w:t xml:space="preserve">. As illustrated in the deployment diagram below, three different clients will be supported: one for Android, one for iOS and one for the web. These clients will connect to two server components. The first is an Asterisk server which is at the core of the unified communications feature. The second is a Java server which hosts the remaining functions and interacts with the NoSQL data store known as Couchbase.  </w:t>
+      </w:r>
+    </w:p>
+    <w:p>
+      <w:pPr>
+        <w:jc w:val="both"/>
+      </w:pPr>
+      <w:r>
+        <w:object w:dxaOrig="13170" w:dyaOrig="5296">
+          <v:shape id="_x0000_i1026" type="#_x0000_t75" style="width:467.25pt;height:188.25pt" o:ole="">
+            <v:imagedata r:id="rId16" o:title=""/>
+          </v:shape>
+          <o:OLEObject Type="Embed" ProgID="Visio.Drawing.15" ShapeID="_x0000_i1026" DrawAspect="Content" ObjectID="_1482844168" r:id="rId17"/>
+        </w:object>
+      </w:r>
+    </w:p>
+    <w:p>
+      <w:pPr>
         <w:pStyle w:val="Heading1"/>
         <w:jc w:val="both"/>
       </w:pPr>
-      <w:bookmarkStart w:id="6" w:name="_Toc408775929"/>
+      <w:bookmarkStart w:id="6" w:name="_Toc409102342"/>
       <w:r>
         <w:t>Risk Assessment</w:t>
       </w:r>
@@ -2997,7 +3021,7 @@
         <w:pStyle w:val="Heading2"/>
         <w:jc w:val="both"/>
       </w:pPr>
-      <w:bookmarkStart w:id="7" w:name="_Toc408775930"/>
+      <w:bookmarkStart w:id="7" w:name="_Toc409102343"/>
       <w:r>
         <w:t>Engineering Challenges</w:t>
       </w:r>
@@ -3206,11 +3230,25 @@
     </w:p>
     <w:p>
       <w:pPr>
+        <w:rPr>
+          <w:rFonts w:asciiTheme="majorHAnsi" w:eastAsiaTheme="majorEastAsia" w:hAnsiTheme="majorHAnsi" w:cstheme="majorBidi"/>
+          <w:color w:val="2E74B5" w:themeColor="accent1" w:themeShade="BF"/>
+          <w:sz w:val="26"/>
+          <w:szCs w:val="26"/>
+        </w:rPr>
+      </w:pPr>
+      <w:r>
+        <w:br w:type="page"/>
+      </w:r>
+    </w:p>
+    <w:p>
+      <w:pPr>
         <w:pStyle w:val="Heading2"/>
         <w:jc w:val="both"/>
       </w:pPr>
-      <w:bookmarkStart w:id="8" w:name="_Toc408775931"/>
-      <w:r>
+      <w:bookmarkStart w:id="8" w:name="_Toc409102344"/>
+      <w:r>
+        <w:lastRenderedPageBreak/>
         <w:t>Organizational Challenges</w:t>
       </w:r>
       <w:bookmarkEnd w:id="8"/>
@@ -3308,7 +3346,7 @@
         <w:pStyle w:val="Heading2"/>
         <w:jc w:val="both"/>
       </w:pPr>
-      <w:bookmarkStart w:id="9" w:name="_Toc408775932"/>
+      <w:bookmarkStart w:id="9" w:name="_Toc409102345"/>
       <w:r>
         <w:t>Deployment Challenges</w:t>
       </w:r>
@@ -3459,74 +3497,255 @@
         <w:pStyle w:val="Heading1"/>
         <w:jc w:val="both"/>
       </w:pPr>
-      <w:bookmarkStart w:id="10" w:name="_Toc408775933"/>
+      <w:bookmarkStart w:id="10" w:name="_Toc409102346"/>
+      <w:r>
+        <w:t>Impact Assessment</w:t>
+      </w:r>
+      <w:bookmarkEnd w:id="10"/>
+    </w:p>
+    <w:p>
+      <w:pPr>
+        <w:pStyle w:val="Heading2"/>
+        <w:jc w:val="both"/>
+      </w:pPr>
+      <w:bookmarkStart w:id="11" w:name="_Toc409102347"/>
+      <w:r>
+        <w:t>Legal Issues</w:t>
+      </w:r>
+      <w:bookmarkEnd w:id="11"/>
+    </w:p>
+    <w:p>
+      <w:pPr>
+        <w:jc w:val="both"/>
+      </w:pPr>
+      <w:r>
+        <w:t xml:space="preserve">The use of the application falls under </w:t>
+      </w:r>
+      <w:r>
+        <w:t>Ontario’s</w:t>
+      </w:r>
+      <w:r>
+        <w:t xml:space="preserve"> Personal Health Information Protection Act of 2004 (PHIPA). In short, the collection of personal information </w:t>
+      </w:r>
+      <w:r>
+        <w:t xml:space="preserve">requires consent and </w:t>
+      </w:r>
+      <w:r>
+        <w:t>shall be limited to the strict minimum</w:t>
+      </w:r>
+      <w:r>
+        <w:t xml:space="preserve"> necessary. Furthermore, </w:t>
+      </w:r>
+      <w:r>
+        <w:t xml:space="preserve">security safeguards need to be put in place to protect the information. </w:t>
+      </w:r>
+    </w:p>
+    <w:p>
+      <w:pPr>
+        <w:jc w:val="both"/>
+      </w:pPr>
+      <w:r>
+        <w:t>While the RTDC tool facilitates the execution of tasks towards a patient’s discharge, a di</w:t>
+      </w:r>
+      <w:r>
+        <w:t>scharge order is still required</w:t>
+      </w:r>
+      <w:r>
+        <w:t xml:space="preserve"> as per </w:t>
+      </w:r>
+      <w:r>
+        <w:t xml:space="preserve">regulation 965, </w:t>
+      </w:r>
+      <w:r>
+        <w:t xml:space="preserve">section 16 of Ontario’s </w:t>
+      </w:r>
+      <w:r>
+        <w:t>Public Hospitals Act of 1990</w:t>
+      </w:r>
+      <w:r>
+        <w:t xml:space="preserve"> (PHA)</w:t>
+      </w:r>
+      <w:r>
+        <w:t>.</w:t>
+      </w:r>
+    </w:p>
+    <w:p>
+      <w:pPr>
+        <w:jc w:val="both"/>
+      </w:pPr>
+      <w:r>
+        <w:t xml:space="preserve">The RTDC project </w:t>
+      </w:r>
+      <w:r>
+        <w:t xml:space="preserve">source code </w:t>
+      </w:r>
+      <w:r>
+        <w:t xml:space="preserve">will </w:t>
+      </w:r>
+      <w:r>
+        <w:t>be</w:t>
+      </w:r>
+      <w:r>
+        <w:t xml:space="preserve"> the intellectual property of the</w:t>
+      </w:r>
+      <w:r>
+        <w:t xml:space="preserve"> student team listed in the </w:t>
+      </w:r>
+      <w:r>
+        <w:rPr>
+          <w:i/>
+        </w:rPr>
+        <w:t>Project Title &amp; Team</w:t>
+      </w:r>
+      <w:r>
+        <w:t xml:space="preserve"> section of this document. The students retain the right to reuse any code as they please, and continue the development of the </w:t>
+      </w:r>
+      <w:r>
+        <w:t>application</w:t>
+      </w:r>
+      <w:r>
+        <w:t xml:space="preserve"> once collaboration with the customer is over. </w:t>
+      </w:r>
+      <w:r>
+        <w:t>Nevertheless, the customer will have access to the code to continue developing the system for production use. The customer may share the code with partners OpenFace / HealthNow for that purpose.</w:t>
+      </w:r>
+    </w:p>
+    <w:p>
+      <w:pPr>
+        <w:pStyle w:val="Heading2"/>
+      </w:pPr>
+      <w:bookmarkStart w:id="12" w:name="_Toc409102348"/>
+      <w:r>
+        <w:t>Liability Issues</w:t>
+      </w:r>
+      <w:bookmarkEnd w:id="12"/>
+    </w:p>
+    <w:p>
+      <w:pPr>
+        <w:jc w:val="both"/>
+      </w:pPr>
+      <w:r>
+        <w:t>Offences to</w:t>
+      </w:r>
+      <w:r>
+        <w:t xml:space="preserve"> the Personal Health Information Protection Act </w:t>
+      </w:r>
+      <w:r>
+        <w:t>can result in fines of up to $50,000 for a convicted individual, or $250,000 for corporations.</w:t>
+      </w:r>
+      <w:r>
+        <w:t xml:space="preserve"> </w:t>
+      </w:r>
+      <w:r>
+        <w:t>Similarly</w:t>
+      </w:r>
+      <w:r>
+        <w:t>, offences to the Public Hospitals Act can result in fines between $50 and $1,000 for a convicted individual.</w:t>
+      </w:r>
+    </w:p>
+    <w:p>
+      <w:pPr>
+        <w:pStyle w:val="Heading2"/>
+        <w:jc w:val="both"/>
+      </w:pPr>
+      <w:bookmarkStart w:id="13" w:name="_Toc409102349"/>
       <w:r>
         <w:lastRenderedPageBreak/>
-        <w:t>Impact Assessment</w:t>
-      </w:r>
-      <w:bookmarkEnd w:id="10"/>
+        <w:t>Societal Issues</w:t>
+      </w:r>
+      <w:bookmarkEnd w:id="13"/>
+    </w:p>
+    <w:p>
+      <w:pPr>
+        <w:jc w:val="both"/>
+      </w:pPr>
+      <w:r>
+        <w:t xml:space="preserve">The RTDC project has </w:t>
+      </w:r>
+      <w:r>
+        <w:t xml:space="preserve">the </w:t>
+      </w:r>
+      <w:r>
+        <w:t xml:space="preserve">potential to </w:t>
+      </w:r>
+      <w:r>
+        <w:t xml:space="preserve">be very beneficial to society as it may help hospitals increase bed availability. Consequently, hospitals could see reduced wait times and patients will have a lower risk of health complications while waiting to be discharged. </w:t>
+      </w:r>
     </w:p>
     <w:p>
       <w:pPr>
         <w:pStyle w:val="Heading2"/>
         <w:jc w:val="both"/>
       </w:pPr>
-      <w:bookmarkStart w:id="11" w:name="_Toc408775934"/>
-      <w:r>
-        <w:t>Legal Issues</w:t>
-      </w:r>
-      <w:bookmarkEnd w:id="11"/>
-    </w:p>
-    <w:p>
-      <w:pPr>
-        <w:jc w:val="both"/>
-      </w:pPr>
-      <w:r>
-        <w:t xml:space="preserve">The use of the application falls under </w:t>
-      </w:r>
-      <w:r>
-        <w:t>Ontario’s</w:t>
-      </w:r>
-      <w:r>
-        <w:t xml:space="preserve"> Personal Health Information Protection Act of 2004 (PHIPA). In short, the collection of personal information </w:t>
-      </w:r>
-      <w:r>
-        <w:t xml:space="preserve">requires consent and </w:t>
-      </w:r>
-      <w:r>
-        <w:t>shall be limited to the strict minimum</w:t>
-      </w:r>
-      <w:r>
-        <w:t xml:space="preserve"> necessary. Furthermore, </w:t>
-      </w:r>
-      <w:r>
-        <w:t xml:space="preserve">security safeguards need to be put in place to protect the information. </w:t>
-      </w:r>
-    </w:p>
-    <w:p>
-      <w:pPr>
-        <w:jc w:val="both"/>
-      </w:pPr>
-      <w:r>
-        <w:t>While the RTDC tool facilitates the execution of tasks towards a patient’s discharge, a di</w:t>
-      </w:r>
-      <w:r>
-        <w:t>scharge order is still required</w:t>
-      </w:r>
-      <w:r>
-        <w:t xml:space="preserve"> as per </w:t>
-      </w:r>
-      <w:r>
-        <w:t xml:space="preserve">regulation 965, </w:t>
-      </w:r>
-      <w:r>
-        <w:t xml:space="preserve">section 16 of Ontario’s </w:t>
-      </w:r>
-      <w:r>
-        <w:t>Public Hospitals Act of 1990</w:t>
-      </w:r>
-      <w:r>
-        <w:t xml:space="preserve"> (PHA)</w:t>
+      <w:bookmarkStart w:id="14" w:name="_Toc409102350"/>
+      <w:r>
+        <w:t>User Community</w:t>
+      </w:r>
+      <w:bookmarkEnd w:id="14"/>
+    </w:p>
+    <w:p>
+      <w:pPr>
+        <w:jc w:val="both"/>
+      </w:pPr>
+      <w:r>
+        <w:t xml:space="preserve">The intended user community, the hospital staff, may see an increase in productivity and efficiency in their work. </w:t>
+      </w:r>
+    </w:p>
+    <w:p>
+      <w:pPr>
+        <w:pStyle w:val="Heading2"/>
+        <w:jc w:val="both"/>
+      </w:pPr>
+      <w:bookmarkStart w:id="15" w:name="_Toc409102351"/>
+      <w:r>
+        <w:t>Financial Impact</w:t>
+      </w:r>
+      <w:bookmarkEnd w:id="15"/>
+    </w:p>
+    <w:p>
+      <w:pPr>
+        <w:jc w:val="both"/>
+      </w:pPr>
+      <w:r>
+        <w:t>The design and development of the RTDC project will be done free of charge</w:t>
+      </w:r>
+      <w:r>
+        <w:t xml:space="preserve"> before</w:t>
+      </w:r>
+      <w:r>
+        <w:t xml:space="preserve"> the end of 2015.</w:t>
+      </w:r>
+      <w:r>
+        <w:t xml:space="preserve"> </w:t>
+      </w:r>
+      <w:r>
+        <w:t>Afterwards, support, maintenance and updates through the RTDC team may be done at a fee (to be negotiated).</w:t>
+      </w:r>
+    </w:p>
+    <w:p>
+      <w:pPr>
+        <w:jc w:val="both"/>
+      </w:pPr>
+      <w:r>
+        <w:t>The customer or its partners OpenFace / HealthNow are responsible for providing the hardware on which the application will be deployed. This includes servers capable of running Asterisk and the RTDC application, as well as tablets. They are also responsible for the</w:t>
+      </w:r>
+      <w:r>
+        <w:t xml:space="preserve"> cost of an</w:t>
+      </w:r>
+      <w:r>
+        <w:t xml:space="preserve"> iOS </w:t>
+      </w:r>
+      <w:r>
+        <w:t>D</w:t>
+      </w:r>
+      <w:r>
+        <w:t>evelope</w:t>
+      </w:r>
+      <w:r>
+        <w:t xml:space="preserve">r </w:t>
+      </w:r>
+      <w:r>
+        <w:t>membership</w:t>
       </w:r>
       <w:r>
         <w:t>.</w:t>
@@ -3537,217 +3756,22 @@
         <w:jc w:val="both"/>
       </w:pPr>
       <w:r>
-        <w:t xml:space="preserve">The RTDC project </w:t>
-      </w:r>
-      <w:r>
-        <w:t xml:space="preserve">source code </w:t>
-      </w:r>
-      <w:r>
-        <w:t xml:space="preserve">will </w:t>
-      </w:r>
-      <w:r>
-        <w:t>be</w:t>
-      </w:r>
-      <w:r>
-        <w:t xml:space="preserve"> the intellectual property of the</w:t>
-      </w:r>
-      <w:r>
-        <w:t xml:space="preserve"> student team listed in the </w:t>
-      </w:r>
-      <w:r>
-        <w:rPr>
-          <w:i/>
-        </w:rPr>
-        <w:t>Project Title &amp; Team</w:t>
-      </w:r>
-      <w:r>
-        <w:t xml:space="preserve"> section of this document. The students retain the right to reuse any code as they please, and continue the development of the </w:t>
-      </w:r>
-      <w:r>
-        <w:t>application</w:t>
-      </w:r>
-      <w:r>
-        <w:t xml:space="preserve"> once collaboration with the customer is over. </w:t>
-      </w:r>
-      <w:r>
-        <w:t>Nevertheless, the customer will have access to the code to continue developing the system for production use. The customer may share the code with partners OpenFace / HealthNow for that purpose.</w:t>
-      </w:r>
-    </w:p>
-    <w:p>
-      <w:pPr>
-        <w:pStyle w:val="Heading2"/>
-      </w:pPr>
-      <w:bookmarkStart w:id="12" w:name="_Toc408775935"/>
-      <w:r>
-        <w:t>Liability Issues</w:t>
-      </w:r>
-      <w:bookmarkEnd w:id="12"/>
-    </w:p>
-    <w:p>
-      <w:pPr>
-        <w:jc w:val="both"/>
-      </w:pPr>
-      <w:r>
-        <w:t>Offences to</w:t>
-      </w:r>
-      <w:r>
-        <w:t xml:space="preserve"> the Personal Health Information Protection Act </w:t>
-      </w:r>
-      <w:r>
-        <w:t>can result in fines of up to $50,000 for a convicted individual, or $250,000 for corporations.</w:t>
+        <w:t>As previously mentioned, deployment to iOS devices requires a paid membership to the iOS Developer Program.</w:t>
       </w:r>
       <w:r>
         <w:t xml:space="preserve"> </w:t>
       </w:r>
       <w:r>
-        <w:t>Similarly</w:t>
-      </w:r>
-      <w:r>
-        <w:t>, offences to the Public Hospitals Act can result in fines between $50 and $1,000 for a convicted individual.</w:t>
-      </w:r>
-    </w:p>
-    <w:p>
-      <w:pPr>
-        <w:pStyle w:val="Heading2"/>
-        <w:jc w:val="both"/>
-      </w:pPr>
-      <w:bookmarkStart w:id="13" w:name="_Toc408775936"/>
-      <w:r>
-        <w:t>Societal Issues</w:t>
-      </w:r>
-      <w:bookmarkEnd w:id="13"/>
-    </w:p>
-    <w:p>
-      <w:pPr>
-        <w:jc w:val="both"/>
-      </w:pPr>
-      <w:r>
-        <w:t xml:space="preserve">The RTDC project has </w:t>
-      </w:r>
-      <w:r>
-        <w:t xml:space="preserve">the </w:t>
-      </w:r>
-      <w:r>
-        <w:t xml:space="preserve">potential to </w:t>
-      </w:r>
-      <w:r>
-        <w:t xml:space="preserve">be very beneficial to society as it may help hospitals increase bed availability. Consequently, hospitals could see reduced wait times and patients will have a lower risk of health complications while waiting to be discharged. </w:t>
-      </w:r>
-    </w:p>
-    <w:p>
-      <w:pPr>
-        <w:pStyle w:val="Heading2"/>
-        <w:jc w:val="both"/>
-      </w:pPr>
-      <w:bookmarkStart w:id="14" w:name="_Toc408775937"/>
-      <w:r>
-        <w:t>User Community</w:t>
-      </w:r>
-      <w:bookmarkEnd w:id="14"/>
-    </w:p>
-    <w:p>
-      <w:pPr>
-        <w:jc w:val="both"/>
-      </w:pPr>
-      <w:r>
-        <w:t xml:space="preserve">The intended user community, the hospital staff, may see an increase in productivity and efficiency in their work. </w:t>
-      </w:r>
-    </w:p>
-    <w:p>
-      <w:pPr>
-        <w:pStyle w:val="Heading2"/>
-        <w:jc w:val="both"/>
-      </w:pPr>
-      <w:bookmarkStart w:id="15" w:name="_Toc408775938"/>
-      <w:r>
-        <w:t>Financial Impact</w:t>
-      </w:r>
-      <w:bookmarkEnd w:id="15"/>
-    </w:p>
-    <w:p>
-      <w:pPr>
-        <w:jc w:val="both"/>
-      </w:pPr>
-      <w:r>
-        <w:t>The design and development of the RTDC project will be done free of charge</w:t>
-      </w:r>
-      <w:r>
-        <w:t xml:space="preserve"> before</w:t>
-      </w:r>
-      <w:r>
-        <w:t xml:space="preserve"> the end of 2015.</w:t>
-      </w:r>
-      <w:r>
-        <w:t xml:space="preserve"> </w:t>
-      </w:r>
-      <w:r>
-        <w:t>Afterwards, support, maintenance and updates through the RTDC team may be done at a fee (to be negotiated).</w:t>
-      </w:r>
-    </w:p>
-    <w:p>
-      <w:pPr>
-        <w:jc w:val="both"/>
-      </w:pPr>
-      <w:r>
-        <w:t>The customer or its partners OpenFace / HealthNow are responsible for providing the hardware on which the application will be deployed. This includes servers capable of running Asterisk and the RTDC application, as well as tablets. They are also responsible for the</w:t>
-      </w:r>
-      <w:r>
-        <w:t xml:space="preserve"> cost of an</w:t>
-      </w:r>
-      <w:r>
-        <w:t xml:space="preserve"> iOS </w:t>
-      </w:r>
-      <w:r>
-        <w:t>D</w:t>
-      </w:r>
-      <w:r>
-        <w:t>evelope</w:t>
-      </w:r>
-      <w:r>
-        <w:t xml:space="preserve">r </w:t>
-      </w:r>
-      <w:r>
-        <w:t>membership</w:t>
-      </w:r>
-      <w:r>
-        <w:t>.</w:t>
-      </w:r>
-    </w:p>
-    <w:p>
-      <w:pPr>
-        <w:jc w:val="both"/>
-      </w:pPr>
-      <w:r>
-        <w:t>As previously mentioned, deployment to iOS devices requires a paid membership to the iOS Developer Program.</w:t>
-      </w:r>
-      <w:r>
-        <w:t xml:space="preserve"> </w:t>
-      </w:r>
-      <w:r>
         <w:t>A personal subscription for distribution through Apple’s App Store can be obtained for $99/year. However, private distribution requires an iOS Developer Enterprise subscription, available for $299/year.</w:t>
       </w:r>
     </w:p>
     <w:p>
       <w:pPr>
-        <w:rPr>
-          <w:rFonts w:asciiTheme="majorHAnsi" w:eastAsiaTheme="majorEastAsia" w:hAnsiTheme="majorHAnsi" w:cstheme="majorBidi"/>
-          <w:color w:val="2E74B5" w:themeColor="accent1" w:themeShade="BF"/>
-          <w:sz w:val="32"/>
-          <w:szCs w:val="32"/>
-        </w:rPr>
-      </w:pPr>
-      <w:r>
-        <w:br w:type="page"/>
-      </w:r>
-    </w:p>
-    <w:p>
-      <w:pPr>
         <w:pStyle w:val="Heading1"/>
         <w:jc w:val="both"/>
       </w:pPr>
-      <w:bookmarkStart w:id="16" w:name="_Toc408775939"/>
-      <w:r>
-        <w:lastRenderedPageBreak/>
+      <w:bookmarkStart w:id="16" w:name="_Toc409102352"/>
+      <w:r>
         <w:t>Project Plan</w:t>
       </w:r>
       <w:bookmarkEnd w:id="16"/>
@@ -3950,7 +3974,7 @@
         <w:pStyle w:val="Heading2"/>
         <w:jc w:val="both"/>
       </w:pPr>
-      <w:bookmarkStart w:id="17" w:name="_Toc408775940"/>
+      <w:bookmarkStart w:id="17" w:name="_Toc409102353"/>
       <w:r>
         <w:t>Iteration 1 - Project Definition</w:t>
       </w:r>
@@ -3981,8 +4005,9 @@
         <w:pStyle w:val="Heading2"/>
         <w:jc w:val="both"/>
       </w:pPr>
-      <w:bookmarkStart w:id="18" w:name="_Toc408775941"/>
-      <w:r>
+      <w:bookmarkStart w:id="18" w:name="_Toc409102354"/>
+      <w:r>
+        <w:lastRenderedPageBreak/>
         <w:t>Iteration 2 - Requirements Analysis</w:t>
       </w:r>
       <w:bookmarkEnd w:id="18"/>
@@ -4018,7 +4043,7 @@
         <w:pStyle w:val="Heading2"/>
         <w:jc w:val="both"/>
       </w:pPr>
-      <w:bookmarkStart w:id="19" w:name="_Toc408775942"/>
+      <w:bookmarkStart w:id="19" w:name="_Toc409102355"/>
       <w:r>
         <w:t>Iteration 3 - Demo &amp; Quality Assurance Plan</w:t>
       </w:r>
@@ -4043,7 +4068,7 @@
         <w:pStyle w:val="Heading2"/>
         <w:jc w:val="both"/>
       </w:pPr>
-      <w:bookmarkStart w:id="20" w:name="_Toc408775943"/>
+      <w:bookmarkStart w:id="20" w:name="_Toc409102356"/>
       <w:r>
         <w:t>Iteration 4 - Alpha &amp; Architecture Design Report</w:t>
       </w:r>
@@ -4062,7 +4087,7 @@
         <w:pStyle w:val="Heading2"/>
         <w:jc w:val="both"/>
       </w:pPr>
-      <w:bookmarkStart w:id="21" w:name="_Toc408775944"/>
+      <w:bookmarkStart w:id="21" w:name="_Toc409102357"/>
       <w:r>
         <w:t>Iteration 5 - Beta &amp; Quality Assurance Report</w:t>
       </w:r>
@@ -4081,9 +4106,8 @@
         <w:pStyle w:val="Heading2"/>
         <w:jc w:val="both"/>
       </w:pPr>
-      <w:bookmarkStart w:id="22" w:name="_Toc408775945"/>
-      <w:r>
-        <w:lastRenderedPageBreak/>
+      <w:bookmarkStart w:id="22" w:name="_Toc409102358"/>
+      <w:r>
         <w:t>Iteration 6 - Deployed &amp; Final Report</w:t>
       </w:r>
       <w:bookmarkEnd w:id="22"/>
@@ -4247,7 +4271,7 @@
                                   <w:sz w:val="28"/>
                                   <w:szCs w:val="28"/>
                                 </w:rPr>
-                                <w:t>13</w:t>
+                                <w:t>5</w:t>
                               </w:r>
                               <w:r>
                                 <w:rPr>
@@ -4324,7 +4348,7 @@
                             <w:sz w:val="28"/>
                             <w:szCs w:val="28"/>
                           </w:rPr>
-                          <w:t>13</w:t>
+                          <w:t>5</w:t>
                         </w:r>
                         <w:r>
                           <w:rPr>
@@ -5932,7 +5956,7 @@
 </file>
 
 <file path=customXml/itemProps1.xml><?xml version="1.0" encoding="utf-8"?>
-<ds:datastoreItem xmlns:ds="http://schemas.openxmlformats.org/officeDocument/2006/customXml" ds:itemID="{2E9D39A4-7209-4E32-955A-A969536D909A}">
+<ds:datastoreItem xmlns:ds="http://schemas.openxmlformats.org/officeDocument/2006/customXml" ds:itemID="{92DE9C36-1276-419E-8AAC-2C1F1C612178}">
   <ds:schemaRefs>
     <ds:schemaRef ds:uri="http://schemas.openxmlformats.org/officeDocument/2006/bibliography"/>
   </ds:schemaRefs>

</xml_diff>

<commit_message>
Changed IE & Couchbase version in diagram.
Also added PDF version of Project Definition
</commit_message>
<xml_diff>
--- a/wiki/doc/iteration1/RTDC - Iteration 1.docx
+++ b/wiki/doc/iteration1/RTDC - Iteration 1.docx
@@ -44,13 +44,8 @@
       </w:pPr>
       <w:r>
         <w:br/>
-        <w:t>Olivier Clermont (6445938</w:t>
-      </w:r>
-      <w:proofErr w:type="gramStart"/>
-      <w:r>
-        <w:t>)</w:t>
-      </w:r>
-      <w:proofErr w:type="gramEnd"/>
+        <w:t>Olivier Clermont (6445938)</w:t>
+      </w:r>
       <w:r>
         <w:br/>
         <w:t>Jonathan Ermel (6408238)</w:t>
@@ -1366,8 +1361,6 @@
               </w:rPr>
               <w:tab/>
             </w:r>
-            <w:bookmarkStart w:id="0" w:name="_GoBack"/>
-            <w:bookmarkEnd w:id="0"/>
             <w:r>
               <w:rPr>
                 <w:noProof/>
@@ -1791,7 +1784,7 @@
         <w:pStyle w:val="Heading1"/>
         <w:jc w:val="both"/>
       </w:pPr>
-      <w:bookmarkStart w:id="1" w:name="_Toc409102337"/>
+      <w:bookmarkStart w:id="0" w:name="_Toc409102337"/>
       <w:r>
         <w:lastRenderedPageBreak/>
         <w:t>Project Title</w:t>
@@ -1799,7 +1792,7 @@
       <w:r>
         <w:t xml:space="preserve"> &amp; Team</w:t>
       </w:r>
-      <w:bookmarkEnd w:id="1"/>
+      <w:bookmarkEnd w:id="0"/>
     </w:p>
     <w:p>
       <w:pPr>
@@ -2181,11 +2174,11 @@
         <w:pStyle w:val="Heading1"/>
         <w:jc w:val="both"/>
       </w:pPr>
-      <w:bookmarkStart w:id="2" w:name="_Toc409102338"/>
+      <w:bookmarkStart w:id="1" w:name="_Toc409102338"/>
       <w:r>
         <w:t>Customer</w:t>
       </w:r>
-      <w:bookmarkEnd w:id="2"/>
+      <w:bookmarkEnd w:id="1"/>
     </w:p>
     <w:p>
       <w:pPr>
@@ -2203,31 +2196,65 @@
         <w:jc w:val="both"/>
       </w:pPr>
       <w:r>
-        <w:t xml:space="preserve">Throughout the project, we will be interacting with Mr. Alain Mouttham (amouttham@rogers.com), an employee of the Queensway Carleton Hospital. Mr. Mouttham holds a Master’s in Computer Science, and is co-founder of </w:t>
-      </w:r>
-      <w:proofErr w:type="spellStart"/>
-      <w:r>
-        <w:t>startups</w:t>
-      </w:r>
-      <w:proofErr w:type="spellEnd"/>
+        <w:t>Throughout the project, we will be interacting with Mr. Alain Mouttham (amouttham@rogers.com), an employee of the Queensway Carleton Hospital. Mr. Mouttham holds a Master’s in Computer Science, and is co-founder of startups imGenie and FirstHand Technologies. He also co-authored several healthcare studies, and is now focusing on improving Patient Flow Management. His knowledge of the healthcare system, as well as his technical and management skills makes Mr. Mouttham more than qualified to fill the role of the customer.</w:t>
+      </w:r>
+    </w:p>
+    <w:p>
+      <w:pPr>
+        <w:pStyle w:val="Heading1"/>
+        <w:jc w:val="both"/>
+      </w:pPr>
+      <w:bookmarkStart w:id="2" w:name="_Toc409102339"/>
+      <w:r>
+        <w:t>Objectives</w:t>
+      </w:r>
+      <w:bookmarkEnd w:id="2"/>
+    </w:p>
+    <w:p>
+      <w:pPr>
+        <w:jc w:val="both"/>
+      </w:pPr>
+      <w:r>
+        <w:t>Bed overflow</w:t>
+      </w:r>
+      <w:r>
+        <w:t xml:space="preserve"> is an increasing problem in hospitals across Canada. </w:t>
+      </w:r>
       <w:r>
         <w:t xml:space="preserve"> </w:t>
       </w:r>
-      <w:proofErr w:type="spellStart"/>
-      <w:r>
-        <w:t>imGenie</w:t>
-      </w:r>
-      <w:proofErr w:type="spellEnd"/>
-      <w:r>
-        <w:t xml:space="preserve"> and </w:t>
-      </w:r>
-      <w:proofErr w:type="spellStart"/>
-      <w:r>
-        <w:t>FirstHand</w:t>
-      </w:r>
-      <w:proofErr w:type="spellEnd"/>
-      <w:r>
-        <w:t xml:space="preserve"> Technologies. He also co-authored several healthcare studies, and is now focusing on improving Patient Flow Management. His knowledge of the healthcare system, as well as his technical and management skills makes Mr. Mouttham more than qualified to fill the role of the customer.</w:t>
+      <w:r>
+        <w:t xml:space="preserve">However, studies suggest that patient flow can be improved by assessing capacity and demand in real-time. </w:t>
+      </w:r>
+      <w:r>
+        <w:t>Therefore, o</w:t>
+      </w:r>
+      <w:r>
+        <w:t xml:space="preserve">ur team has been given the task of developing a cross-platform tool that helps hospital staff </w:t>
+      </w:r>
+      <w:r>
+        <w:t>implement the Real-Time Demand Capacity (RTDC) method. The application will help staff monitor bed availability and execute plans to free up beds. In addition to</w:t>
+      </w:r>
+      <w:r>
+        <w:t xml:space="preserve"> presenting real-time information concerning demand and capacity, the tool will</w:t>
+      </w:r>
+      <w:r>
+        <w:t xml:space="preserve"> provide unified communications. </w:t>
+      </w:r>
+      <w:r>
+        <w:t xml:space="preserve">Once integrated with their system, the Queensway Carleton Hospital will be able to judge the efficiency of the RTDC method. The project shall be deemed successful if </w:t>
+      </w:r>
+      <w:r>
+        <w:t>it allows users to assess capacity, estimate demand, build and implement plan</w:t>
+      </w:r>
+      <w:r>
+        <w:t>s</w:t>
+      </w:r>
+      <w:r>
+        <w:t>, evaluate plan execution, and communicate between each other.</w:t>
+      </w:r>
+      <w:r>
+        <w:t xml:space="preserve"> </w:t>
       </w:r>
     </w:p>
     <w:p>
@@ -2235,69 +2262,11 @@
         <w:pStyle w:val="Heading1"/>
         <w:jc w:val="both"/>
       </w:pPr>
-      <w:bookmarkStart w:id="3" w:name="_Toc409102339"/>
-      <w:r>
-        <w:t>Objectives</w:t>
+      <w:bookmarkStart w:id="3" w:name="_Toc409102340"/>
+      <w:r>
+        <w:t>System</w:t>
       </w:r>
       <w:bookmarkEnd w:id="3"/>
-    </w:p>
-    <w:p>
-      <w:pPr>
-        <w:jc w:val="both"/>
-      </w:pPr>
-      <w:r>
-        <w:t>Bed overflow</w:t>
-      </w:r>
-      <w:r>
-        <w:t xml:space="preserve"> is an increasing problem in hospitals across Canada. </w:t>
-      </w:r>
-      <w:r>
-        <w:t xml:space="preserve"> </w:t>
-      </w:r>
-      <w:r>
-        <w:t xml:space="preserve">However, studies suggest that patient flow can be improved by assessing capacity and demand in real-time. </w:t>
-      </w:r>
-      <w:r>
-        <w:t>Therefore, o</w:t>
-      </w:r>
-      <w:r>
-        <w:t xml:space="preserve">ur team has been given the task of developing a cross-platform tool that helps hospital staff </w:t>
-      </w:r>
-      <w:r>
-        <w:t>implement the Real-Time Demand Capacity (RTDC) method. The application will help staff monitor bed availability and execute plans to free up beds. In addition to</w:t>
-      </w:r>
-      <w:r>
-        <w:t xml:space="preserve"> presenting real-time information concerning demand and capacity, the tool will</w:t>
-      </w:r>
-      <w:r>
-        <w:t xml:space="preserve"> provide unified communications. </w:t>
-      </w:r>
-      <w:r>
-        <w:t xml:space="preserve">Once integrated with their system, the Queensway Carleton Hospital will be able to judge the efficiency of the RTDC method. The project shall be deemed successful if </w:t>
-      </w:r>
-      <w:r>
-        <w:t>it allows users to assess capacity, estimate demand, build and implement plan</w:t>
-      </w:r>
-      <w:r>
-        <w:t>s</w:t>
-      </w:r>
-      <w:r>
-        <w:t>, evaluate plan execution, and communicate between each other.</w:t>
-      </w:r>
-      <w:r>
-        <w:t xml:space="preserve"> </w:t>
-      </w:r>
-    </w:p>
-    <w:p>
-      <w:pPr>
-        <w:pStyle w:val="Heading1"/>
-        <w:jc w:val="both"/>
-      </w:pPr>
-      <w:bookmarkStart w:id="4" w:name="_Toc409102340"/>
-      <w:r>
-        <w:t>System</w:t>
-      </w:r>
-      <w:bookmarkEnd w:id="4"/>
     </w:p>
     <w:p>
       <w:pPr>
@@ -2406,10 +2375,10 @@
             <v:path o:extrusionok="f" gradientshapeok="t" o:connecttype="rect"/>
             <o:lock v:ext="edit" aspectratio="t"/>
           </v:shapetype>
-          <v:shape id="_x0000_i1025" type="#_x0000_t75" style="width:416.25pt;height:379.5pt" o:ole="">
+          <v:shape id="_x0000_i1025" type="#_x0000_t75" style="width:417.6pt;height:381.6pt" o:ole="">
             <v:imagedata r:id="rId8" o:title=""/>
           </v:shape>
-          <o:OLEObject Type="Embed" ProgID="Visio.Drawing.15" ShapeID="_x0000_i1025" DrawAspect="Content" ObjectID="_1482844167" r:id="rId9"/>
+          <o:OLEObject Type="Embed" ProgID="Visio.Drawing.15" ShapeID="_x0000_i1025" DrawAspect="Content" ObjectID="_1482845389" r:id="rId9"/>
         </w:object>
       </w:r>
     </w:p>
@@ -2421,27 +2390,14 @@
       <w:r>
         <w:t xml:space="preserve">Figure </w:t>
       </w:r>
-      <w:r>
-        <w:fldChar w:fldCharType="begin"/>
-      </w:r>
-      <w:r>
-        <w:instrText xml:space="preserve"> SEQ Figure \* ARABIC </w:instrText>
-      </w:r>
-      <w:r>
-        <w:fldChar w:fldCharType="separate"/>
-      </w:r>
-      <w:r>
-        <w:rPr>
-          <w:noProof/>
-        </w:rPr>
-        <w:t>1</w:t>
-      </w:r>
-      <w:r>
-        <w:rPr>
-          <w:noProof/>
-        </w:rPr>
-        <w:fldChar w:fldCharType="end"/>
-      </w:r>
+      <w:fldSimple w:instr=" SEQ Figure \* ARABIC ">
+        <w:r>
+          <w:rPr>
+            <w:noProof/>
+          </w:rPr>
+          <w:t>1</w:t>
+        </w:r>
+      </w:fldSimple>
       <w:r>
         <w:t xml:space="preserve"> - </w:t>
       </w:r>
@@ -2551,27 +2507,14 @@
       <w:r>
         <w:t xml:space="preserve">Figure </w:t>
       </w:r>
-      <w:r>
-        <w:fldChar w:fldCharType="begin"/>
-      </w:r>
-      <w:r>
-        <w:instrText xml:space="preserve"> SEQ Figure \* ARABIC </w:instrText>
-      </w:r>
-      <w:r>
-        <w:fldChar w:fldCharType="separate"/>
-      </w:r>
-      <w:r>
-        <w:rPr>
-          <w:noProof/>
-        </w:rPr>
-        <w:t>2</w:t>
-      </w:r>
-      <w:r>
-        <w:rPr>
-          <w:noProof/>
-        </w:rPr>
-        <w:fldChar w:fldCharType="end"/>
-      </w:r>
+      <w:fldSimple w:instr=" SEQ Figure \* ARABIC ">
+        <w:r>
+          <w:rPr>
+            <w:noProof/>
+          </w:rPr>
+          <w:t>2</w:t>
+        </w:r>
+      </w:fldSimple>
       <w:r>
         <w:t xml:space="preserve"> - Capacity Overview</w:t>
       </w:r>
@@ -2645,27 +2588,14 @@
       <w:r>
         <w:t xml:space="preserve">Figure </w:t>
       </w:r>
-      <w:r>
-        <w:fldChar w:fldCharType="begin"/>
-      </w:r>
-      <w:r>
-        <w:instrText xml:space="preserve"> SEQ Figure \* ARABIC </w:instrText>
-      </w:r>
-      <w:r>
-        <w:fldChar w:fldCharType="separate"/>
-      </w:r>
-      <w:r>
-        <w:rPr>
-          <w:noProof/>
-        </w:rPr>
-        <w:t>3</w:t>
-      </w:r>
-      <w:r>
-        <w:rPr>
-          <w:noProof/>
-        </w:rPr>
-        <w:fldChar w:fldCharType="end"/>
-      </w:r>
+      <w:fldSimple w:instr=" SEQ Figure \* ARABIC ">
+        <w:r>
+          <w:rPr>
+            <w:noProof/>
+          </w:rPr>
+          <w:t>3</w:t>
+        </w:r>
+      </w:fldSimple>
       <w:r>
         <w:t xml:space="preserve"> - Unit </w:t>
       </w:r>
@@ -2751,27 +2681,14 @@
       <w:r>
         <w:t xml:space="preserve">Figure </w:t>
       </w:r>
-      <w:r>
-        <w:fldChar w:fldCharType="begin"/>
-      </w:r>
-      <w:r>
-        <w:instrText xml:space="preserve"> SEQ Figure \* ARABIC </w:instrText>
-      </w:r>
-      <w:r>
-        <w:fldChar w:fldCharType="separate"/>
-      </w:r>
-      <w:r>
-        <w:rPr>
-          <w:noProof/>
-        </w:rPr>
-        <w:t>4</w:t>
-      </w:r>
-      <w:r>
-        <w:rPr>
-          <w:noProof/>
-        </w:rPr>
-        <w:fldChar w:fldCharType="end"/>
-      </w:r>
+      <w:fldSimple w:instr=" SEQ Figure \* ARABIC ">
+        <w:r>
+          <w:rPr>
+            <w:noProof/>
+          </w:rPr>
+          <w:t>4</w:t>
+        </w:r>
+      </w:fldSimple>
       <w:r>
         <w:t xml:space="preserve"> - Employee's personal action plan</w:t>
       </w:r>
@@ -2845,27 +2762,14 @@
       <w:r>
         <w:t xml:space="preserve">Figure </w:t>
       </w:r>
-      <w:r>
-        <w:fldChar w:fldCharType="begin"/>
-      </w:r>
-      <w:r>
-        <w:instrText xml:space="preserve"> SEQ Figure \* ARABIC </w:instrText>
-      </w:r>
-      <w:r>
-        <w:fldChar w:fldCharType="separate"/>
-      </w:r>
-      <w:r>
-        <w:rPr>
-          <w:noProof/>
-        </w:rPr>
-        <w:t>5</w:t>
-      </w:r>
-      <w:r>
-        <w:rPr>
-          <w:noProof/>
-        </w:rPr>
-        <w:fldChar w:fldCharType="end"/>
-      </w:r>
+      <w:fldSimple w:instr=" SEQ Figure \* ARABIC ">
+        <w:r>
+          <w:rPr>
+            <w:noProof/>
+          </w:rPr>
+          <w:t>5</w:t>
+        </w:r>
+      </w:fldSimple>
       <w:r>
         <w:t xml:space="preserve"> - Communication hub</w:t>
       </w:r>
@@ -2945,27 +2849,14 @@
       <w:r>
         <w:t xml:space="preserve">Figure </w:t>
       </w:r>
-      <w:r>
-        <w:fldChar w:fldCharType="begin"/>
-      </w:r>
-      <w:r>
-        <w:instrText xml:space="preserve"> SEQ Figure \* ARABIC </w:instrText>
-      </w:r>
-      <w:r>
-        <w:fldChar w:fldCharType="separate"/>
-      </w:r>
-      <w:r>
-        <w:rPr>
-          <w:noProof/>
-        </w:rPr>
-        <w:t>6</w:t>
-      </w:r>
-      <w:r>
-        <w:rPr>
-          <w:noProof/>
-        </w:rPr>
-        <w:fldChar w:fldCharType="end"/>
-      </w:r>
+      <w:fldSimple w:instr=" SEQ Figure \* ARABIC ">
+        <w:r>
+          <w:rPr>
+            <w:noProof/>
+          </w:rPr>
+          <w:t>6</w:t>
+        </w:r>
+      </w:fldSimple>
       <w:r>
         <w:t xml:space="preserve"> - Notifications</w:t>
       </w:r>
@@ -2974,34 +2865,39 @@
       <w:pPr>
         <w:pStyle w:val="Heading1"/>
       </w:pPr>
-      <w:bookmarkStart w:id="5" w:name="_Toc409102341"/>
+      <w:bookmarkStart w:id="4" w:name="_Toc409102341"/>
       <w:r>
         <w:lastRenderedPageBreak/>
         <w:t>Architecture Description</w:t>
       </w:r>
+      <w:bookmarkEnd w:id="4"/>
+    </w:p>
+    <w:p>
+      <w:pPr>
+        <w:jc w:val="both"/>
+      </w:pPr>
+      <w:r>
+        <w:t>The RTDC tool is client-server system</w:t>
+      </w:r>
+      <w:r>
+        <w:t xml:space="preserve">. As illustrated in the deployment diagram below, three different clients will be supported: one for </w:t>
+      </w:r>
+      <w:bookmarkStart w:id="5" w:name="_GoBack"/>
       <w:bookmarkEnd w:id="5"/>
-    </w:p>
-    <w:p>
-      <w:pPr>
-        <w:jc w:val="both"/>
-      </w:pPr>
-      <w:r>
-        <w:t>The RTDC tool is client-server system</w:t>
-      </w:r>
-      <w:r>
-        <w:t xml:space="preserve">. As illustrated in the deployment diagram below, three different clients will be supported: one for Android, one for iOS and one for the web. These clients will connect to two server components. The first is an Asterisk server which is at the core of the unified communications feature. The second is a Java server which hosts the remaining functions and interacts with the NoSQL data store known as Couchbase.  </w:t>
-      </w:r>
-    </w:p>
-    <w:p>
-      <w:pPr>
-        <w:jc w:val="both"/>
-      </w:pPr>
-      <w:r>
-        <w:object w:dxaOrig="13170" w:dyaOrig="5296">
-          <v:shape id="_x0000_i1026" type="#_x0000_t75" style="width:467.25pt;height:188.25pt" o:ole="">
+      <w:r>
+        <w:t xml:space="preserve">Android, one for iOS and one for the web. These clients will connect to two server components. The first is an Asterisk server which is at the core of the unified communications feature. The second is a Java server which hosts the remaining functions and interacts with the NoSQL data store known as Couchbase.  </w:t>
+      </w:r>
+    </w:p>
+    <w:p>
+      <w:pPr>
+        <w:jc w:val="both"/>
+      </w:pPr>
+      <w:r>
+        <w:object w:dxaOrig="13170" w:dyaOrig="5295">
+          <v:shape id="_x0000_i1026" type="#_x0000_t75" style="width:468pt;height:187.2pt" o:ole="">
             <v:imagedata r:id="rId16" o:title=""/>
           </v:shape>
-          <o:OLEObject Type="Embed" ProgID="Visio.Drawing.15" ShapeID="_x0000_i1026" DrawAspect="Content" ObjectID="_1482844168" r:id="rId17"/>
+          <o:OLEObject Type="Embed" ProgID="Visio.Drawing.15" ShapeID="_x0000_i1026" DrawAspect="Content" ObjectID="_1482845390" r:id="rId17"/>
         </w:object>
       </w:r>
     </w:p>
@@ -4271,7 +4167,7 @@
                                   <w:sz w:val="28"/>
                                   <w:szCs w:val="28"/>
                                 </w:rPr>
-                                <w:t>5</w:t>
+                                <w:t>13</w:t>
                               </w:r>
                               <w:r>
                                 <w:rPr>
@@ -4348,7 +4244,7 @@
                             <w:sz w:val="28"/>
                             <w:szCs w:val="28"/>
                           </w:rPr>
-                          <w:t>5</w:t>
+                          <w:t>13</w:t>
                         </w:r>
                         <w:r>
                           <w:rPr>
@@ -5956,7 +5852,7 @@
 </file>
 
 <file path=customXml/itemProps1.xml><?xml version="1.0" encoding="utf-8"?>
-<ds:datastoreItem xmlns:ds="http://schemas.openxmlformats.org/officeDocument/2006/customXml" ds:itemID="{92DE9C36-1276-419E-8AAC-2C1F1C612178}">
+<ds:datastoreItem xmlns:ds="http://schemas.openxmlformats.org/officeDocument/2006/customXml" ds:itemID="{ACFA3C27-55C1-4076-B5E1-EF7912B24C5A}">
   <ds:schemaRefs>
     <ds:schemaRef ds:uri="http://schemas.openxmlformats.org/officeDocument/2006/bibliography"/>
   </ds:schemaRefs>

</xml_diff>

<commit_message>
Corrections for Customer section (Project Definition)
</commit_message>
<xml_diff>
--- a/wiki/doc/iteration1/RTDC - Iteration 1.docx
+++ b/wiki/doc/iteration1/RTDC - Iteration 1.docx
@@ -44,19 +44,48 @@
       </w:pPr>
       <w:r>
         <w:br/>
-        <w:t>Olivier Clermont (6445938)</w:t>
-      </w:r>
+        <w:t>Olivier Clermont (6445938</w:t>
+      </w:r>
+      <w:proofErr w:type="gramStart"/>
+      <w:r>
+        <w:t>)</w:t>
+      </w:r>
+      <w:proofErr w:type="gramEnd"/>
       <w:r>
         <w:br/>
-        <w:t>Jonathan Ermel (6408238)</w:t>
+        <w:t xml:space="preserve">Jonathan </w:t>
+      </w:r>
+      <w:proofErr w:type="spellStart"/>
+      <w:r>
+        <w:t>Ermel</w:t>
+      </w:r>
+      <w:proofErr w:type="spellEnd"/>
+      <w:r>
+        <w:t xml:space="preserve"> (6408238)</w:t>
       </w:r>
       <w:r>
         <w:br/>
-        <w:t>Mathieu Fortin-Boulay (6571541)</w:t>
+        <w:t>Mathieu Fortin-</w:t>
+      </w:r>
+      <w:proofErr w:type="spellStart"/>
+      <w:r>
+        <w:t>Boulay</w:t>
+      </w:r>
+      <w:proofErr w:type="spellEnd"/>
+      <w:r>
+        <w:t xml:space="preserve"> (6571541)</w:t>
       </w:r>
       <w:r>
         <w:br/>
-        <w:t>Philippe Legault (6376254)</w:t>
+        <w:t xml:space="preserve">Philippe </w:t>
+      </w:r>
+      <w:proofErr w:type="spellStart"/>
+      <w:r>
+        <w:t>Legault</w:t>
+      </w:r>
+      <w:proofErr w:type="spellEnd"/>
+      <w:r>
+        <w:t xml:space="preserve"> (6376254)</w:t>
       </w:r>
       <w:r>
         <w:br/>
@@ -1956,8 +1985,13 @@
               <w:jc w:val="both"/>
             </w:pPr>
             <w:r>
-              <w:t>Jonathan Ermel</w:t>
-            </w:r>
+              <w:t xml:space="preserve">Jonathan </w:t>
+            </w:r>
+            <w:proofErr w:type="spellStart"/>
+            <w:r>
+              <w:t>Ermel</w:t>
+            </w:r>
+            <w:proofErr w:type="spellEnd"/>
           </w:p>
         </w:tc>
         <w:tc>
@@ -2013,8 +2047,13 @@
               <w:jc w:val="both"/>
             </w:pPr>
             <w:r>
-              <w:t>Mathieu Fortin-Boulay</w:t>
-            </w:r>
+              <w:t>Mathieu Fortin-</w:t>
+            </w:r>
+            <w:proofErr w:type="spellStart"/>
+            <w:r>
+              <w:t>Boulay</w:t>
+            </w:r>
+            <w:proofErr w:type="spellEnd"/>
           </w:p>
         </w:tc>
         <w:tc>
@@ -2067,8 +2106,13 @@
               <w:jc w:val="both"/>
             </w:pPr>
             <w:r>
-              <w:t>Philippe Legault</w:t>
-            </w:r>
+              <w:t xml:space="preserve">Philippe </w:t>
+            </w:r>
+            <w:proofErr w:type="spellStart"/>
+            <w:r>
+              <w:t>Legault</w:t>
+            </w:r>
+            <w:proofErr w:type="spellEnd"/>
           </w:p>
         </w:tc>
         <w:tc>
@@ -2185,7 +2229,28 @@
         <w:jc w:val="both"/>
       </w:pPr>
       <w:r>
-        <w:t>The system will be developed for the Queensway Carleton Hospital. Being in the healthcare business, it is their mission to provide excellent care and support to every patient. All this must be done in a timely fashion in order to encourage quick recoveries all while cutting down on operation costs.</w:t>
+        <w:t xml:space="preserve">The system will be developed for </w:t>
+      </w:r>
+      <w:r>
+        <w:t>Health Now</w:t>
+      </w:r>
+      <w:r>
+        <w:t xml:space="preserve">. It will be </w:t>
+      </w:r>
+      <w:r>
+        <w:t>used at</w:t>
+      </w:r>
+      <w:r>
+        <w:t xml:space="preserve"> the Montfort Hospital and </w:t>
+      </w:r>
+      <w:r>
+        <w:t>the Queensway Carleton Hospital</w:t>
+      </w:r>
+      <w:r>
+        <w:t xml:space="preserve"> as part of a pilot study</w:t>
+      </w:r>
+      <w:r>
+        <w:t>. Being in the healthcare business, it is their mission to provide excellent care and support to every patient. All this must be done in a timely fashion in order to encourage quick recoveries all while cutting down on operation costs.</w:t>
       </w:r>
     </w:p>
     <w:p>
@@ -2196,7 +2261,32 @@
         <w:jc w:val="both"/>
       </w:pPr>
       <w:r>
-        <w:t>Throughout the project, we will be interacting with Mr. Alain Mouttham (amouttham@rogers.com), an employee of the Queensway Carleton Hospital. Mr. Mouttham holds a Master’s in Computer Science, and is co-founder of startups imGenie and FirstHand Technologies. He also co-authored several healthcare studies, and is now focusing on improving Patient Flow Management. His knowledge of the healthcare system, as well as his technical and management skills makes Mr. Mouttham more than qualified to fill the role of the customer.</w:t>
+        <w:t>Throughout the project, we will be interacting with Mr. Alain Mouttham</w:t>
+      </w:r>
+      <w:bookmarkStart w:id="2" w:name="_GoBack"/>
+      <w:bookmarkEnd w:id="2"/>
+      <w:r>
+        <w:t xml:space="preserve"> (amouttham@rogers.com), an employee of the Queensway Carleton Hospital. Mr. Mouttham holds</w:t>
+      </w:r>
+      <w:r>
+        <w:t xml:space="preserve"> a Master’s in Computer Science</w:t>
+      </w:r>
+      <w:r>
+        <w:t xml:space="preserve"> and is co-founder of </w:t>
+      </w:r>
+      <w:proofErr w:type="spellStart"/>
+      <w:r>
+        <w:t>startups</w:t>
+      </w:r>
+      <w:proofErr w:type="spellEnd"/>
+      <w:r>
+        <w:t xml:space="preserve"> based in Silicon Valley and Ottawa</w:t>
+      </w:r>
+      <w:r>
+        <w:t>. He also co-authored several healthcare studies and is now focusing on imp</w:t>
+      </w:r>
+      <w:r>
+        <w:t>roving Patient Flow Management.</w:t>
       </w:r>
     </w:p>
     <w:p>
@@ -2204,11 +2294,11 @@
         <w:pStyle w:val="Heading1"/>
         <w:jc w:val="both"/>
       </w:pPr>
-      <w:bookmarkStart w:id="2" w:name="_Toc409102339"/>
+      <w:bookmarkStart w:id="3" w:name="_Toc409102339"/>
       <w:r>
         <w:t>Objectives</w:t>
       </w:r>
-      <w:bookmarkEnd w:id="2"/>
+      <w:bookmarkEnd w:id="3"/>
     </w:p>
     <w:p>
       <w:pPr>
@@ -2262,11 +2352,11 @@
         <w:pStyle w:val="Heading1"/>
         <w:jc w:val="both"/>
       </w:pPr>
-      <w:bookmarkStart w:id="3" w:name="_Toc409102340"/>
+      <w:bookmarkStart w:id="4" w:name="_Toc409102340"/>
       <w:r>
         <w:t>System</w:t>
       </w:r>
-      <w:bookmarkEnd w:id="3"/>
+      <w:bookmarkEnd w:id="4"/>
     </w:p>
     <w:p>
       <w:pPr>
@@ -2375,10 +2465,10 @@
             <v:path o:extrusionok="f" gradientshapeok="t" o:connecttype="rect"/>
             <o:lock v:ext="edit" aspectratio="t"/>
           </v:shapetype>
-          <v:shape id="_x0000_i1025" type="#_x0000_t75" style="width:417.6pt;height:381.6pt" o:ole="">
+          <v:shape id="_x0000_i1025" type="#_x0000_t75" style="width:417.75pt;height:381.75pt" o:ole="">
             <v:imagedata r:id="rId8" o:title=""/>
           </v:shape>
-          <o:OLEObject Type="Embed" ProgID="Visio.Drawing.15" ShapeID="_x0000_i1025" DrawAspect="Content" ObjectID="_1482845389" r:id="rId9"/>
+          <o:OLEObject Type="Embed" ProgID="Visio.Drawing.15" ShapeID="_x0000_i1025" DrawAspect="Content" ObjectID="_1483217857" r:id="rId9"/>
         </w:object>
       </w:r>
     </w:p>
@@ -2431,8 +2521,13 @@
       <w:r>
         <w:t xml:space="preserve">a </w:t>
       </w:r>
-      <w:r>
-        <w:t>mockup of the user interface.</w:t>
+      <w:proofErr w:type="spellStart"/>
+      <w:r>
+        <w:t>mockup</w:t>
+      </w:r>
+      <w:proofErr w:type="spellEnd"/>
+      <w:r>
+        <w:t xml:space="preserve"> of the user interface.</w:t>
       </w:r>
       <w:r>
         <w:t xml:space="preserve"> </w:t>
@@ -2865,12 +2960,12 @@
       <w:pPr>
         <w:pStyle w:val="Heading1"/>
       </w:pPr>
-      <w:bookmarkStart w:id="4" w:name="_Toc409102341"/>
+      <w:bookmarkStart w:id="5" w:name="_Toc409102341"/>
       <w:r>
         <w:lastRenderedPageBreak/>
         <w:t>Architecture Description</w:t>
       </w:r>
-      <w:bookmarkEnd w:id="4"/>
+      <w:bookmarkEnd w:id="5"/>
     </w:p>
     <w:p>
       <w:pPr>
@@ -2880,24 +2975,19 @@
         <w:t>The RTDC tool is client-server system</w:t>
       </w:r>
       <w:r>
-        <w:t xml:space="preserve">. As illustrated in the deployment diagram below, three different clients will be supported: one for </w:t>
-      </w:r>
-      <w:bookmarkStart w:id="5" w:name="_GoBack"/>
-      <w:bookmarkEnd w:id="5"/>
-      <w:r>
-        <w:t xml:space="preserve">Android, one for iOS and one for the web. These clients will connect to two server components. The first is an Asterisk server which is at the core of the unified communications feature. The second is a Java server which hosts the remaining functions and interacts with the NoSQL data store known as Couchbase.  </w:t>
-      </w:r>
-    </w:p>
-    <w:p>
-      <w:pPr>
-        <w:jc w:val="both"/>
-      </w:pPr>
-      <w:r>
-        <w:object w:dxaOrig="13170" w:dyaOrig="5295">
-          <v:shape id="_x0000_i1026" type="#_x0000_t75" style="width:468pt;height:187.2pt" o:ole="">
+        <w:t xml:space="preserve">. As illustrated in the deployment diagram below, three different clients will be supported: one for Android, one for iOS and one for the web. These clients will connect to two server components. The first is an Asterisk server which is at the core of the unified communications feature. The second is a Java server which hosts the remaining functions and interacts with the NoSQL data store known as Couchbase.  </w:t>
+      </w:r>
+    </w:p>
+    <w:p>
+      <w:pPr>
+        <w:jc w:val="both"/>
+      </w:pPr>
+      <w:r>
+        <w:object w:dxaOrig="13170" w:dyaOrig="5296">
+          <v:shape id="_x0000_i1026" type="#_x0000_t75" style="width:467.25pt;height:188.25pt" o:ole="">
             <v:imagedata r:id="rId16" o:title=""/>
           </v:shape>
-          <o:OLEObject Type="Embed" ProgID="Visio.Drawing.15" ShapeID="_x0000_i1026" DrawAspect="Content" ObjectID="_1482845390" r:id="rId17"/>
+          <o:OLEObject Type="Embed" ProgID="Visio.Drawing.15" ShapeID="_x0000_i1026" DrawAspect="Content" ObjectID="_1483217858" r:id="rId17"/>
         </w:object>
       </w:r>
     </w:p>
@@ -3191,7 +3281,7 @@
         <w:t>anagement:</w:t>
       </w:r>
       <w:r>
-        <w:t xml:space="preserve"> The customer, Prof. Peyton, and team members all have different availability. Thus, meetings and on-site visits to the Queensway Carleton Hospital will have to be well planned</w:t>
+        <w:t xml:space="preserve"> The customer and team members all have different availability. Thus, meetings will have to be well planned</w:t>
       </w:r>
       <w:r>
         <w:t xml:space="preserve"> to take efficient use of everyone’s time. </w:t>
@@ -3503,7 +3593,33 @@
         <w:t xml:space="preserve"> once collaboration with the customer is over. </w:t>
       </w:r>
       <w:r>
-        <w:t>Nevertheless, the customer will have access to the code to continue developing the system for production use. The customer may share the code with partners OpenFace / HealthNow for that purpose.</w:t>
+        <w:t>Nevertheless, the customer will have access to the code to continue developing the system for production use. The customer may sh</w:t>
+      </w:r>
+      <w:r>
+        <w:t xml:space="preserve">are the code with partners </w:t>
+      </w:r>
+      <w:proofErr w:type="spellStart"/>
+      <w:r>
+        <w:t>Openf</w:t>
+      </w:r>
+      <w:r>
+        <w:t>ace</w:t>
+      </w:r>
+      <w:proofErr w:type="spellEnd"/>
+      <w:r>
+        <w:t xml:space="preserve"> / Health</w:t>
+      </w:r>
+      <w:r>
+        <w:t xml:space="preserve"> </w:t>
+      </w:r>
+      <w:r>
+        <w:t>Now</w:t>
+      </w:r>
+      <w:r>
+        <w:t>!</w:t>
+      </w:r>
+      <w:r>
+        <w:t xml:space="preserve"> for that purpose.</w:t>
       </w:r>
     </w:p>
     <w:p>
@@ -3623,7 +3739,32 @@
         <w:jc w:val="both"/>
       </w:pPr>
       <w:r>
-        <w:t>The customer or its partners OpenFace / HealthNow are responsible for providing the hardware on which the application will be deployed. This includes servers capable of running Asterisk and the RTDC application, as well as tablets. They are also responsible for the</w:t>
+        <w:t xml:space="preserve">The customer or its partners </w:t>
+      </w:r>
+      <w:proofErr w:type="spellStart"/>
+      <w:r>
+        <w:t>Open</w:t>
+      </w:r>
+      <w:r>
+        <w:t>f</w:t>
+      </w:r>
+      <w:r>
+        <w:t>ace</w:t>
+      </w:r>
+      <w:proofErr w:type="spellEnd"/>
+      <w:r>
+        <w:t xml:space="preserve"> / </w:t>
+      </w:r>
+      <w:r>
+        <w:t xml:space="preserve">Health Now! </w:t>
+      </w:r>
+      <w:proofErr w:type="gramStart"/>
+      <w:r>
+        <w:t>are</w:t>
+      </w:r>
+      <w:proofErr w:type="gramEnd"/>
+      <w:r>
+        <w:t xml:space="preserve"> responsible for providing the hardware on which the application will be deployed. This includes servers capable of running Asterisk and the RTDC application, as well as tablets. They are also responsible for the</w:t>
       </w:r>
       <w:r>
         <w:t xml:space="preserve"> cost of an</w:t>
@@ -3715,8 +3856,13 @@
         <w:t>Business Analyst:</w:t>
       </w:r>
       <w:r>
-        <w:t xml:space="preserve"> Philippe Legault</w:t>
-      </w:r>
+        <w:t xml:space="preserve"> Philippe </w:t>
+      </w:r>
+      <w:proofErr w:type="spellStart"/>
+      <w:r>
+        <w:t>Legault</w:t>
+      </w:r>
+      <w:proofErr w:type="spellEnd"/>
     </w:p>
     <w:p>
       <w:pPr>
@@ -3753,8 +3899,13 @@
         <w:t>Build Manager:</w:t>
       </w:r>
       <w:r>
-        <w:t xml:space="preserve"> Jonathan Ermel</w:t>
-      </w:r>
+        <w:t xml:space="preserve"> Jonathan </w:t>
+      </w:r>
+      <w:proofErr w:type="spellStart"/>
+      <w:r>
+        <w:t>Ermel</w:t>
+      </w:r>
+      <w:proofErr w:type="spellEnd"/>
     </w:p>
     <w:p>
       <w:pPr>
@@ -3772,8 +3923,13 @@
         <w:t>Architect:</w:t>
       </w:r>
       <w:r>
-        <w:t xml:space="preserve"> Mathieu Fortin-Boulay</w:t>
-      </w:r>
+        <w:t xml:space="preserve"> Mathieu Fortin-</w:t>
+      </w:r>
+      <w:proofErr w:type="spellStart"/>
+      <w:r>
+        <w:t>Boulay</w:t>
+      </w:r>
+      <w:proofErr w:type="spellEnd"/>
     </w:p>
     <w:p>
       <w:pPr>
@@ -3829,8 +3985,13 @@
         <w:t>Lead Developer for Server Component:</w:t>
       </w:r>
       <w:r>
-        <w:t xml:space="preserve"> Mathieu Fortin-Boulay</w:t>
-      </w:r>
+        <w:t xml:space="preserve"> Mathieu Fortin-</w:t>
+      </w:r>
+      <w:proofErr w:type="spellStart"/>
+      <w:r>
+        <w:t>Boulay</w:t>
+      </w:r>
+      <w:proofErr w:type="spellEnd"/>
     </w:p>
     <w:p>
       <w:pPr>
@@ -3848,8 +4009,21 @@
         <w:t>Server Component Developers:</w:t>
       </w:r>
       <w:r>
-        <w:t xml:space="preserve"> Jonathan Ermel, Philippe Legault</w:t>
-      </w:r>
+        <w:t xml:space="preserve"> Jonathan </w:t>
+      </w:r>
+      <w:proofErr w:type="spellStart"/>
+      <w:r>
+        <w:t>Ermel</w:t>
+      </w:r>
+      <w:proofErr w:type="spellEnd"/>
+      <w:r>
+        <w:t xml:space="preserve">, Philippe </w:t>
+      </w:r>
+      <w:proofErr w:type="spellStart"/>
+      <w:r>
+        <w:t>Legault</w:t>
+      </w:r>
+      <w:proofErr w:type="spellEnd"/>
     </w:p>
     <w:p>
       <w:pPr>
@@ -5852,7 +6026,7 @@
 </file>
 
 <file path=customXml/itemProps1.xml><?xml version="1.0" encoding="utf-8"?>
-<ds:datastoreItem xmlns:ds="http://schemas.openxmlformats.org/officeDocument/2006/customXml" ds:itemID="{ACFA3C27-55C1-4076-B5E1-EF7912B24C5A}">
+<ds:datastoreItem xmlns:ds="http://schemas.openxmlformats.org/officeDocument/2006/customXml" ds:itemID="{ADAC2AF0-16F2-40E9-B578-160EED120137}">
   <ds:schemaRefs>
     <ds:schemaRef ds:uri="http://schemas.openxmlformats.org/officeDocument/2006/bibliography"/>
   </ds:schemaRefs>

</xml_diff>